<commit_message>
agregado el titulo notificacion de reaprobisionamient
</commit_message>
<xml_diff>
--- a/04. Modelo de Diseño/Diseño.docx
+++ b/04. Modelo de Diseño/Diseño.docx
@@ -62,6 +62,7 @@
                   <w:calendar w:val="gregorian"/>
                 </w:date>
               </w:sdtPr>
+              <w:sdtEndPr/>
               <w:sdtContent>
                 <w:tc>
                   <w:tcPr>
@@ -74,7 +75,7 @@
                   </w:tcPr>
                   <w:p>
                     <w:pPr>
-                      <w:pStyle w:val="NoSpacing"/>
+                      <w:pStyle w:val="Sinespaciado"/>
                       <w:rPr>
                         <w:rFonts w:asciiTheme="majorHAnsi" w:eastAsiaTheme="majorEastAsia" w:hAnsiTheme="majorHAnsi" w:cstheme="majorBidi"/>
                         <w:b/>
@@ -123,7 +124,7 @@
               </w:tcPr>
               <w:p>
                 <w:pPr>
-                  <w:pStyle w:val="NoSpacing"/>
+                  <w:pStyle w:val="Sinespaciado"/>
                   <w:rPr>
                     <w:color w:val="76923C" w:themeColor="accent3" w:themeShade="BF"/>
                   </w:rPr>
@@ -131,7 +132,7 @@
               </w:p>
               <w:p>
                 <w:pPr>
-                  <w:pStyle w:val="NoSpacing"/>
+                  <w:pStyle w:val="Sinespaciado"/>
                   <w:rPr>
                     <w:color w:val="76923C" w:themeColor="accent3" w:themeShade="BF"/>
                   </w:rPr>
@@ -140,7 +141,6 @@
             </w:tc>
           </w:tr>
         </w:tbl>
-        <w:bookmarkStart w:id="0" w:name="_GoBack"/>
         <w:p>
           <w:pPr>
             <w:jc w:val="center"/>
@@ -173,7 +173,6 @@
               </w:r>
             </w:sdtContent>
           </w:sdt>
-          <w:bookmarkEnd w:id="0"/>
         </w:p>
         <w:p>
           <w:pPr>
@@ -227,7 +226,7 @@
               </w:tcPr>
               <w:p>
                 <w:pPr>
-                  <w:pStyle w:val="NoSpacing"/>
+                  <w:pStyle w:val="Sinespaciado"/>
                   <w:rPr>
                     <w:b/>
                     <w:bCs/>
@@ -261,6 +260,7 @@
                     <w:dataBinding w:prefixMappings="xmlns:ns0='http://schemas.openxmlformats.org/package/2006/metadata/core-properties' xmlns:ns1='http://purl.org/dc/elements/1.1/'" w:xpath="/ns0:coreProperties[1]/ns1:title[1]" w:storeItemID="{6C3C8BC8-F283-45AE-878A-BAB7291924A1}"/>
                     <w:text/>
                   </w:sdtPr>
+                  <w:sdtEndPr/>
                   <w:sdtContent>
                     <w:r>
                       <w:rPr>
@@ -306,6 +306,7 @@
                 <w:dataBinding w:prefixMappings="xmlns:ns0='http://schemas.microsoft.com/office/2006/coverPageProps'" w:xpath="/ns0:CoverPageProperties[1]/ns0:Abstract[1]" w:storeItemID="{55AF091B-3C7A-41E3-B477-F2FDAA23CFDA}"/>
                 <w:text/>
               </w:sdtPr>
+              <w:sdtEndPr/>
               <w:sdtContent>
                 <w:tc>
                   <w:tcPr>
@@ -313,7 +314,7 @@
                   </w:tcPr>
                   <w:p>
                     <w:pPr>
-                      <w:pStyle w:val="NoSpacing"/>
+                      <w:pStyle w:val="Sinespaciado"/>
                       <w:rPr>
                         <w:color w:val="7F7F7F" w:themeColor="background1" w:themeShade="7F"/>
                       </w:rPr>
@@ -335,7 +336,7 @@
         </w:tbl>
         <w:p>
           <w:pPr>
-            <w:pStyle w:val="NoSpacing"/>
+            <w:pStyle w:val="Sinespaciado"/>
             <w:rPr>
               <w:sz w:val="28"/>
               <w:szCs w:val="28"/>
@@ -344,7 +345,7 @@
         </w:p>
         <w:p>
           <w:pPr>
-            <w:pStyle w:val="NoSpacing"/>
+            <w:pStyle w:val="Sinespaciado"/>
             <w:rPr>
               <w:sz w:val="28"/>
             </w:rPr>
@@ -379,7 +380,7 @@
         </w:p>
         <w:p>
           <w:pPr>
-            <w:pStyle w:val="NoSpacing"/>
+            <w:pStyle w:val="Sinespaciado"/>
             <w:rPr>
               <w:sz w:val="28"/>
             </w:rPr>
@@ -387,7 +388,7 @@
         </w:p>
         <w:p>
           <w:pPr>
-            <w:pStyle w:val="NoSpacing"/>
+            <w:pStyle w:val="Sinespaciado"/>
             <w:rPr>
               <w:sz w:val="28"/>
             </w:rPr>
@@ -408,7 +409,7 @@
         </w:p>
         <w:p>
           <w:pPr>
-            <w:pStyle w:val="NoSpacing"/>
+            <w:pStyle w:val="Sinespaciado"/>
             <w:rPr>
               <w:sz w:val="28"/>
             </w:rPr>
@@ -416,7 +417,7 @@
         </w:p>
         <w:p>
           <w:pPr>
-            <w:pStyle w:val="NoSpacing"/>
+            <w:pStyle w:val="Sinespaciado"/>
             <w:rPr>
               <w:sz w:val="28"/>
             </w:rPr>
@@ -437,7 +438,7 @@
         </w:p>
         <w:p>
           <w:pPr>
-            <w:pStyle w:val="NoSpacing"/>
+            <w:pStyle w:val="Sinespaciado"/>
             <w:rPr>
               <w:sz w:val="28"/>
             </w:rPr>
@@ -445,7 +446,7 @@
         </w:p>
         <w:tbl>
           <w:tblPr>
-            <w:tblStyle w:val="TableGrid"/>
+            <w:tblStyle w:val="Tablaconcuadrcula"/>
             <w:tblW w:w="0" w:type="auto"/>
             <w:tblBorders>
               <w:top w:val="none" w:sz="0" w:space="0" w:color="auto"/>
@@ -570,7 +571,7 @@
         </w:p>
         <w:tbl>
           <w:tblPr>
-            <w:tblStyle w:val="TableGrid"/>
+            <w:tblStyle w:val="Tablaconcuadrcula"/>
             <w:tblpPr w:leftFromText="141" w:rightFromText="141" w:vertAnchor="page" w:horzAnchor="margin" w:tblpXSpec="right" w:tblpY="12721"/>
             <w:tblOverlap w:val="never"/>
             <w:tblW w:w="4505" w:type="dxa"/>
@@ -792,10 +793,11 @@
           <w:docPartUnique/>
         </w:docPartObj>
       </w:sdtPr>
+      <w:sdtEndPr/>
       <w:sdtContent>
         <w:p>
           <w:pPr>
-            <w:pStyle w:val="TOCHeading"/>
+            <w:pStyle w:val="TtulodeTDC"/>
           </w:pPr>
           <w:r>
             <w:t>Índice</w:t>
@@ -803,7 +805,7 @@
         </w:p>
         <w:p>
           <w:pPr>
-            <w:pStyle w:val="TOC1"/>
+            <w:pStyle w:val="TDC1"/>
             <w:tabs>
               <w:tab w:val="right" w:leader="dot" w:pos="8828"/>
             </w:tabs>
@@ -825,7 +827,7 @@
           <w:hyperlink w:anchor="_Toc307510873" w:history="1">
             <w:r>
               <w:rPr>
-                <w:rStyle w:val="Hyperlink"/>
+                <w:rStyle w:val="Hipervnculo"/>
                 <w:noProof/>
               </w:rPr>
               <w:t>Introducción</w:t>
@@ -882,7 +884,7 @@
         </w:p>
         <w:p>
           <w:pPr>
-            <w:pStyle w:val="TOC1"/>
+            <w:pStyle w:val="TDC1"/>
             <w:tabs>
               <w:tab w:val="right" w:leader="dot" w:pos="8828"/>
             </w:tabs>
@@ -895,7 +897,7 @@
           <w:hyperlink w:anchor="_Toc307510874" w:history="1">
             <w:r>
               <w:rPr>
-                <w:rStyle w:val="Hyperlink"/>
+                <w:rStyle w:val="Hipervnculo"/>
                 <w:noProof/>
                 <w:lang w:val="es-AR"/>
               </w:rPr>
@@ -953,7 +955,7 @@
         </w:p>
         <w:p>
           <w:pPr>
-            <w:pStyle w:val="TOC2"/>
+            <w:pStyle w:val="TDC2"/>
             <w:tabs>
               <w:tab w:val="right" w:leader="dot" w:pos="8828"/>
             </w:tabs>
@@ -966,7 +968,7 @@
           <w:hyperlink w:anchor="_Toc307510875" w:history="1">
             <w:r>
               <w:rPr>
-                <w:rStyle w:val="Hyperlink"/>
+                <w:rStyle w:val="Hipervnculo"/>
                 <w:noProof/>
                 <w:lang w:val="es-AR"/>
               </w:rPr>
@@ -1024,7 +1026,7 @@
         </w:p>
         <w:p>
           <w:pPr>
-            <w:pStyle w:val="TOC3"/>
+            <w:pStyle w:val="TDC3"/>
             <w:tabs>
               <w:tab w:val="right" w:leader="dot" w:pos="8828"/>
             </w:tabs>
@@ -1037,7 +1039,7 @@
           <w:hyperlink w:anchor="_Toc307510876" w:history="1">
             <w:r>
               <w:rPr>
-                <w:rStyle w:val="Hyperlink"/>
+                <w:rStyle w:val="Hipervnculo"/>
                 <w:noProof/>
               </w:rPr>
               <w:t>Elementos de Impresión:</w:t>
@@ -1094,7 +1096,7 @@
         </w:p>
         <w:p>
           <w:pPr>
-            <w:pStyle w:val="TOC2"/>
+            <w:pStyle w:val="TDC2"/>
             <w:tabs>
               <w:tab w:val="right" w:leader="dot" w:pos="8828"/>
             </w:tabs>
@@ -1107,7 +1109,7 @@
           <w:hyperlink w:anchor="_Toc307510877" w:history="1">
             <w:r>
               <w:rPr>
-                <w:rStyle w:val="Hyperlink"/>
+                <w:rStyle w:val="Hipervnculo"/>
                 <w:noProof/>
               </w:rPr>
               <w:t>Especificaciones de Software:</w:t>
@@ -1164,7 +1166,7 @@
         </w:p>
         <w:p>
           <w:pPr>
-            <w:pStyle w:val="TOC3"/>
+            <w:pStyle w:val="TDC3"/>
             <w:tabs>
               <w:tab w:val="right" w:leader="dot" w:pos="8828"/>
             </w:tabs>
@@ -1177,7 +1179,7 @@
           <w:hyperlink w:anchor="_Toc307510878" w:history="1">
             <w:r>
               <w:rPr>
-                <w:rStyle w:val="Hyperlink"/>
+                <w:rStyle w:val="Hipervnculo"/>
                 <w:rFonts w:eastAsia="Calibri"/>
                 <w:noProof/>
               </w:rPr>
@@ -1235,7 +1237,7 @@
         </w:p>
         <w:p>
           <w:pPr>
-            <w:pStyle w:val="TOC3"/>
+            <w:pStyle w:val="TDC3"/>
             <w:tabs>
               <w:tab w:val="right" w:leader="dot" w:pos="8828"/>
             </w:tabs>
@@ -1248,7 +1250,7 @@
           <w:hyperlink w:anchor="_Toc307510879" w:history="1">
             <w:r>
               <w:rPr>
-                <w:rStyle w:val="Hyperlink"/>
+                <w:rStyle w:val="Hipervnculo"/>
                 <w:noProof/>
               </w:rPr>
               <w:t>DBMS empleado:</w:t>
@@ -1305,7 +1307,7 @@
         </w:p>
         <w:p>
           <w:pPr>
-            <w:pStyle w:val="TOC3"/>
+            <w:pStyle w:val="TDC3"/>
             <w:tabs>
               <w:tab w:val="right" w:leader="dot" w:pos="8828"/>
             </w:tabs>
@@ -1318,7 +1320,7 @@
           <w:hyperlink w:anchor="_Toc307510880" w:history="1">
             <w:r>
               <w:rPr>
-                <w:rStyle w:val="Hyperlink"/>
+                <w:rStyle w:val="Hipervnculo"/>
                 <w:noProof/>
               </w:rPr>
               <w:t>Capacidad del volumen almacenado en la base de datos:</w:t>
@@ -1375,7 +1377,7 @@
         </w:p>
         <w:p>
           <w:pPr>
-            <w:pStyle w:val="TOC3"/>
+            <w:pStyle w:val="TDC3"/>
             <w:tabs>
               <w:tab w:val="right" w:leader="dot" w:pos="8828"/>
             </w:tabs>
@@ -1388,7 +1390,7 @@
           <w:hyperlink w:anchor="_Toc307510881" w:history="1">
             <w:r>
               <w:rPr>
-                <w:rStyle w:val="Hyperlink"/>
+                <w:rStyle w:val="Hipervnculo"/>
                 <w:noProof/>
               </w:rPr>
               <w:t>Reglas de integridad:</w:t>
@@ -1445,7 +1447,7 @@
         </w:p>
         <w:p>
           <w:pPr>
-            <w:pStyle w:val="TOC3"/>
+            <w:pStyle w:val="TDC3"/>
             <w:tabs>
               <w:tab w:val="right" w:leader="dot" w:pos="8828"/>
             </w:tabs>
@@ -1458,7 +1460,7 @@
           <w:hyperlink w:anchor="_Toc307510882" w:history="1">
             <w:r>
               <w:rPr>
-                <w:rStyle w:val="Hyperlink"/>
+                <w:rStyle w:val="Hipervnculo"/>
                 <w:noProof/>
               </w:rPr>
               <w:t>Reglas de seguridad en acceso a la base de datos del sistema:</w:t>
@@ -1515,7 +1517,7 @@
         </w:p>
         <w:p>
           <w:pPr>
-            <w:pStyle w:val="TOC3"/>
+            <w:pStyle w:val="TDC3"/>
             <w:tabs>
               <w:tab w:val="right" w:leader="dot" w:pos="8828"/>
             </w:tabs>
@@ -1528,7 +1530,7 @@
           <w:hyperlink w:anchor="_Toc307510883" w:history="1">
             <w:r>
               <w:rPr>
-                <w:rStyle w:val="Hyperlink"/>
+                <w:rStyle w:val="Hipervnculo"/>
                 <w:noProof/>
               </w:rPr>
               <w:t>Capacidad de acceso a los registros de la BD:</w:t>
@@ -1585,7 +1587,7 @@
         </w:p>
         <w:p>
           <w:pPr>
-            <w:pStyle w:val="TOC3"/>
+            <w:pStyle w:val="TDC3"/>
             <w:tabs>
               <w:tab w:val="right" w:leader="dot" w:pos="8828"/>
             </w:tabs>
@@ -1598,7 +1600,7 @@
           <w:hyperlink w:anchor="_Toc307510884" w:history="1">
             <w:r>
               <w:rPr>
-                <w:rStyle w:val="Hyperlink"/>
+                <w:rStyle w:val="Hipervnculo"/>
                 <w:noProof/>
               </w:rPr>
               <w:t>Inteligencia de negocio:</w:t>
@@ -1655,7 +1657,7 @@
         </w:p>
         <w:p>
           <w:pPr>
-            <w:pStyle w:val="TOC3"/>
+            <w:pStyle w:val="TDC3"/>
             <w:tabs>
               <w:tab w:val="right" w:leader="dot" w:pos="8828"/>
             </w:tabs>
@@ -1668,7 +1670,7 @@
           <w:hyperlink w:anchor="_Toc307510885" w:history="1">
             <w:r>
               <w:rPr>
-                <w:rStyle w:val="Hyperlink"/>
+                <w:rStyle w:val="Hipervnculo"/>
                 <w:noProof/>
               </w:rPr>
               <w:t>Otros Utilitarios de Oficina</w:t>
@@ -1725,7 +1727,7 @@
         </w:p>
         <w:p>
           <w:pPr>
-            <w:pStyle w:val="TOC3"/>
+            <w:pStyle w:val="TDC3"/>
             <w:tabs>
               <w:tab w:val="right" w:leader="dot" w:pos="8828"/>
             </w:tabs>
@@ -1738,7 +1740,7 @@
           <w:hyperlink w:anchor="_Toc307510886" w:history="1">
             <w:r>
               <w:rPr>
-                <w:rStyle w:val="Hyperlink"/>
+                <w:rStyle w:val="Hipervnculo"/>
                 <w:noProof/>
               </w:rPr>
               <w:t>Diagrama de Red</w:t>
@@ -1795,7 +1797,7 @@
         </w:p>
         <w:p>
           <w:pPr>
-            <w:pStyle w:val="TOC1"/>
+            <w:pStyle w:val="TDC1"/>
             <w:tabs>
               <w:tab w:val="right" w:leader="dot" w:pos="8828"/>
             </w:tabs>
@@ -1808,7 +1810,7 @@
           <w:hyperlink w:anchor="_Toc307510887" w:history="1">
             <w:r>
               <w:rPr>
-                <w:rStyle w:val="Hyperlink"/>
+                <w:rStyle w:val="Hipervnculo"/>
                 <w:noProof/>
                 <w:lang w:val="es-AR"/>
               </w:rPr>
@@ -1866,7 +1868,7 @@
         </w:p>
         <w:p>
           <w:pPr>
-            <w:pStyle w:val="TOC1"/>
+            <w:pStyle w:val="TDC1"/>
             <w:tabs>
               <w:tab w:val="right" w:leader="dot" w:pos="8828"/>
             </w:tabs>
@@ -1879,7 +1881,7 @@
           <w:hyperlink w:anchor="_Toc307510888" w:history="1">
             <w:r>
               <w:rPr>
-                <w:rStyle w:val="Hyperlink"/>
+                <w:rStyle w:val="Hipervnculo"/>
                 <w:noProof/>
                 <w:lang w:val="es-AR"/>
               </w:rPr>
@@ -1937,7 +1939,7 @@
         </w:p>
         <w:p>
           <w:pPr>
-            <w:pStyle w:val="TOC1"/>
+            <w:pStyle w:val="TDC1"/>
             <w:tabs>
               <w:tab w:val="right" w:leader="dot" w:pos="8828"/>
             </w:tabs>
@@ -1950,7 +1952,7 @@
           <w:hyperlink w:anchor="_Toc307510889" w:history="1">
             <w:r>
               <w:rPr>
-                <w:rStyle w:val="Hyperlink"/>
+                <w:rStyle w:val="Hipervnculo"/>
                 <w:noProof/>
                 <w:lang w:val="es-AR"/>
               </w:rPr>
@@ -2008,7 +2010,7 @@
         </w:p>
         <w:p>
           <w:pPr>
-            <w:pStyle w:val="TOC1"/>
+            <w:pStyle w:val="TDC1"/>
             <w:tabs>
               <w:tab w:val="right" w:leader="dot" w:pos="8828"/>
             </w:tabs>
@@ -2021,7 +2023,7 @@
           <w:hyperlink w:anchor="_Toc307510890" w:history="1">
             <w:r>
               <w:rPr>
-                <w:rStyle w:val="Hyperlink"/>
+                <w:rStyle w:val="Hipervnculo"/>
                 <w:noProof/>
                 <w:lang w:val="es-AR"/>
               </w:rPr>
@@ -2079,7 +2081,7 @@
         </w:p>
         <w:p>
           <w:pPr>
-            <w:pStyle w:val="TOC2"/>
+            <w:pStyle w:val="TDC2"/>
             <w:tabs>
               <w:tab w:val="right" w:leader="dot" w:pos="8828"/>
             </w:tabs>
@@ -2092,7 +2094,7 @@
           <w:hyperlink w:anchor="_Toc307510891" w:history="1">
             <w:r>
               <w:rPr>
-                <w:rStyle w:val="Hyperlink"/>
+                <w:rStyle w:val="Hipervnculo"/>
                 <w:noProof/>
                 <w:lang w:val="es-AR"/>
               </w:rPr>
@@ -2150,7 +2152,7 @@
         </w:p>
         <w:p>
           <w:pPr>
-            <w:pStyle w:val="TOC2"/>
+            <w:pStyle w:val="TDC2"/>
             <w:tabs>
               <w:tab w:val="right" w:leader="dot" w:pos="8828"/>
             </w:tabs>
@@ -2163,7 +2165,7 @@
           <w:hyperlink w:anchor="_Toc307510892" w:history="1">
             <w:r>
               <w:rPr>
-                <w:rStyle w:val="Hyperlink"/>
+                <w:rStyle w:val="Hipervnculo"/>
                 <w:noProof/>
                 <w:lang w:val="es-AR"/>
               </w:rPr>
@@ -2221,7 +2223,7 @@
         </w:p>
         <w:p>
           <w:pPr>
-            <w:pStyle w:val="TOC2"/>
+            <w:pStyle w:val="TDC2"/>
             <w:tabs>
               <w:tab w:val="right" w:leader="dot" w:pos="8828"/>
             </w:tabs>
@@ -2234,7 +2236,7 @@
           <w:hyperlink w:anchor="_Toc307510893" w:history="1">
             <w:r>
               <w:rPr>
-                <w:rStyle w:val="Hyperlink"/>
+                <w:rStyle w:val="Hipervnculo"/>
                 <w:noProof/>
                 <w:lang w:val="es-AR"/>
               </w:rPr>
@@ -2292,7 +2294,7 @@
         </w:p>
         <w:p>
           <w:pPr>
-            <w:pStyle w:val="TOC2"/>
+            <w:pStyle w:val="TDC2"/>
             <w:tabs>
               <w:tab w:val="right" w:leader="dot" w:pos="8828"/>
             </w:tabs>
@@ -2305,7 +2307,7 @@
           <w:hyperlink w:anchor="_Toc307510894" w:history="1">
             <w:r>
               <w:rPr>
-                <w:rStyle w:val="Hyperlink"/>
+                <w:rStyle w:val="Hipervnculo"/>
                 <w:noProof/>
                 <w:lang w:val="es-AR"/>
               </w:rPr>
@@ -2363,7 +2365,7 @@
         </w:p>
         <w:p>
           <w:pPr>
-            <w:pStyle w:val="TOC2"/>
+            <w:pStyle w:val="TDC2"/>
             <w:tabs>
               <w:tab w:val="right" w:leader="dot" w:pos="8828"/>
             </w:tabs>
@@ -2376,7 +2378,7 @@
           <w:hyperlink w:anchor="_Toc307510895" w:history="1">
             <w:r>
               <w:rPr>
-                <w:rStyle w:val="Hyperlink"/>
+                <w:rStyle w:val="Hipervnculo"/>
                 <w:noProof/>
                 <w:lang w:val="es-AR"/>
               </w:rPr>
@@ -2434,7 +2436,7 @@
         </w:p>
         <w:p>
           <w:pPr>
-            <w:pStyle w:val="TOC2"/>
+            <w:pStyle w:val="TDC2"/>
             <w:tabs>
               <w:tab w:val="right" w:leader="dot" w:pos="8828"/>
             </w:tabs>
@@ -2447,7 +2449,7 @@
           <w:hyperlink w:anchor="_Toc307510896" w:history="1">
             <w:r>
               <w:rPr>
-                <w:rStyle w:val="Hyperlink"/>
+                <w:rStyle w:val="Hipervnculo"/>
                 <w:noProof/>
                 <w:lang w:val="es-AR"/>
               </w:rPr>
@@ -2505,7 +2507,7 @@
         </w:p>
         <w:p>
           <w:pPr>
-            <w:pStyle w:val="TOC2"/>
+            <w:pStyle w:val="TDC2"/>
             <w:tabs>
               <w:tab w:val="right" w:leader="dot" w:pos="8828"/>
             </w:tabs>
@@ -2518,7 +2520,7 @@
           <w:hyperlink w:anchor="_Toc307510897" w:history="1">
             <w:r>
               <w:rPr>
-                <w:rStyle w:val="Hyperlink"/>
+                <w:rStyle w:val="Hipervnculo"/>
                 <w:noProof/>
                 <w:lang w:val="es-AR"/>
               </w:rPr>
@@ -2576,7 +2578,7 @@
         </w:p>
         <w:p>
           <w:pPr>
-            <w:pStyle w:val="TOC2"/>
+            <w:pStyle w:val="TDC2"/>
             <w:tabs>
               <w:tab w:val="right" w:leader="dot" w:pos="8828"/>
             </w:tabs>
@@ -2589,7 +2591,7 @@
           <w:hyperlink w:anchor="_Toc307510898" w:history="1">
             <w:r>
               <w:rPr>
-                <w:rStyle w:val="Hyperlink"/>
+                <w:rStyle w:val="Hipervnculo"/>
                 <w:noProof/>
                 <w:lang w:val="es-AR"/>
               </w:rPr>
@@ -2647,7 +2649,7 @@
         </w:p>
         <w:p>
           <w:pPr>
-            <w:pStyle w:val="TOC2"/>
+            <w:pStyle w:val="TDC2"/>
             <w:tabs>
               <w:tab w:val="right" w:leader="dot" w:pos="8828"/>
             </w:tabs>
@@ -2660,7 +2662,7 @@
           <w:hyperlink w:anchor="_Toc307510899" w:history="1">
             <w:r>
               <w:rPr>
-                <w:rStyle w:val="Hyperlink"/>
+                <w:rStyle w:val="Hipervnculo"/>
                 <w:noProof/>
                 <w:lang w:val="es-AR"/>
               </w:rPr>
@@ -2718,7 +2720,7 @@
         </w:p>
         <w:p>
           <w:pPr>
-            <w:pStyle w:val="TOC1"/>
+            <w:pStyle w:val="TDC1"/>
             <w:tabs>
               <w:tab w:val="right" w:leader="dot" w:pos="8828"/>
             </w:tabs>
@@ -2731,7 +2733,7 @@
           <w:hyperlink w:anchor="_Toc307510900" w:history="1">
             <w:r>
               <w:rPr>
-                <w:rStyle w:val="Hyperlink"/>
+                <w:rStyle w:val="Hipervnculo"/>
                 <w:noProof/>
                 <w:lang w:val="es-AR"/>
               </w:rPr>
@@ -2789,7 +2791,7 @@
         </w:p>
         <w:p>
           <w:pPr>
-            <w:pStyle w:val="TOC2"/>
+            <w:pStyle w:val="TDC2"/>
             <w:tabs>
               <w:tab w:val="right" w:leader="dot" w:pos="8828"/>
             </w:tabs>
@@ -2802,7 +2804,7 @@
           <w:hyperlink w:anchor="_Toc307510901" w:history="1">
             <w:r>
               <w:rPr>
-                <w:rStyle w:val="Hyperlink"/>
+                <w:rStyle w:val="Hipervnculo"/>
                 <w:rFonts w:ascii="Cambria" w:eastAsia="Times New Roman" w:hAnsi="Cambria" w:cs="Times New Roman"/>
                 <w:noProof/>
                 <w:lang w:val="es-AR"/>
@@ -2861,7 +2863,7 @@
         </w:p>
         <w:p>
           <w:pPr>
-            <w:pStyle w:val="TOC3"/>
+            <w:pStyle w:val="TDC3"/>
             <w:tabs>
               <w:tab w:val="right" w:leader="dot" w:pos="8828"/>
             </w:tabs>
@@ -2874,7 +2876,7 @@
           <w:hyperlink w:anchor="_Toc307510902" w:history="1">
             <w:r>
               <w:rPr>
-                <w:rStyle w:val="Hyperlink"/>
+                <w:rStyle w:val="Hipervnculo"/>
                 <w:noProof/>
                 <w:lang w:val="es-AR"/>
               </w:rPr>
@@ -2932,7 +2934,7 @@
         </w:p>
         <w:p>
           <w:pPr>
-            <w:pStyle w:val="TOC3"/>
+            <w:pStyle w:val="TDC3"/>
             <w:tabs>
               <w:tab w:val="right" w:leader="dot" w:pos="8828"/>
             </w:tabs>
@@ -2945,7 +2947,7 @@
           <w:hyperlink w:anchor="_Toc307510903" w:history="1">
             <w:r>
               <w:rPr>
-                <w:rStyle w:val="Hyperlink"/>
+                <w:rStyle w:val="Hipervnculo"/>
                 <w:noProof/>
               </w:rPr>
               <w:t>Temática de análisis 2: Disponibilidad de productos</w:t>
@@ -3002,7 +3004,7 @@
         </w:p>
         <w:p>
           <w:pPr>
-            <w:pStyle w:val="TOC3"/>
+            <w:pStyle w:val="TDC3"/>
             <w:tabs>
               <w:tab w:val="right" w:leader="dot" w:pos="8828"/>
             </w:tabs>
@@ -3015,7 +3017,7 @@
           <w:hyperlink w:anchor="_Toc307510904" w:history="1">
             <w:r>
               <w:rPr>
-                <w:rStyle w:val="Hyperlink"/>
+                <w:rStyle w:val="Hipervnculo"/>
                 <w:noProof/>
               </w:rPr>
               <w:t>Temática de análisis 3: Disponibilidad de materia prima</w:t>
@@ -3072,7 +3074,7 @@
         </w:p>
         <w:p>
           <w:pPr>
-            <w:pStyle w:val="TOC3"/>
+            <w:pStyle w:val="TDC3"/>
             <w:tabs>
               <w:tab w:val="right" w:leader="dot" w:pos="8828"/>
             </w:tabs>
@@ -3085,7 +3087,7 @@
           <w:hyperlink w:anchor="_Toc307510905" w:history="1">
             <w:r>
               <w:rPr>
-                <w:rStyle w:val="Hyperlink"/>
+                <w:rStyle w:val="Hipervnculo"/>
                 <w:noProof/>
               </w:rPr>
               <w:t>Temática de análisis 4: Pedidos/Ventas</w:t>
@@ -3142,7 +3144,7 @@
         </w:p>
         <w:p>
           <w:pPr>
-            <w:pStyle w:val="TOC3"/>
+            <w:pStyle w:val="TDC3"/>
             <w:tabs>
               <w:tab w:val="right" w:leader="dot" w:pos="8828"/>
             </w:tabs>
@@ -3155,7 +3157,7 @@
           <w:hyperlink w:anchor="_Toc307510906" w:history="1">
             <w:r>
               <w:rPr>
-                <w:rStyle w:val="Hyperlink"/>
+                <w:rStyle w:val="Hipervnculo"/>
                 <w:noProof/>
               </w:rPr>
               <w:t>Temática de análisis 5: Rendimiento de producto</w:t>
@@ -3212,7 +3214,7 @@
         </w:p>
         <w:p>
           <w:pPr>
-            <w:pStyle w:val="TOC3"/>
+            <w:pStyle w:val="TDC3"/>
             <w:tabs>
               <w:tab w:val="right" w:leader="dot" w:pos="8828"/>
             </w:tabs>
@@ -3225,7 +3227,7 @@
           <w:hyperlink w:anchor="_Toc307510907" w:history="1">
             <w:r>
               <w:rPr>
-                <w:rStyle w:val="Hyperlink"/>
+                <w:rStyle w:val="Hipervnculo"/>
                 <w:noProof/>
               </w:rPr>
               <w:t>Temática de análisis 6: Pagos realizados</w:t>
@@ -3282,7 +3284,7 @@
         </w:p>
         <w:p>
           <w:pPr>
-            <w:pStyle w:val="TOC1"/>
+            <w:pStyle w:val="TDC1"/>
             <w:tabs>
               <w:tab w:val="right" w:leader="dot" w:pos="8828"/>
             </w:tabs>
@@ -3295,7 +3297,7 @@
           <w:hyperlink w:anchor="_Toc307510908" w:history="1">
             <w:r>
               <w:rPr>
-                <w:rStyle w:val="Hyperlink"/>
+                <w:rStyle w:val="Hipervnculo"/>
                 <w:noProof/>
               </w:rPr>
               <w:t>Diseño de los modelos de datos</w:t>
@@ -3352,7 +3354,7 @@
         </w:p>
         <w:p>
           <w:pPr>
-            <w:pStyle w:val="TOC2"/>
+            <w:pStyle w:val="TDC2"/>
             <w:tabs>
               <w:tab w:val="right" w:leader="dot" w:pos="8828"/>
             </w:tabs>
@@ -3365,7 +3367,7 @@
           <w:hyperlink w:anchor="_Toc307510909" w:history="1">
             <w:r>
               <w:rPr>
-                <w:rStyle w:val="Hyperlink"/>
+                <w:rStyle w:val="Hipervnculo"/>
                 <w:noProof/>
               </w:rPr>
               <w:t>Compras:</w:t>
@@ -3422,7 +3424,7 @@
         </w:p>
         <w:p>
           <w:pPr>
-            <w:pStyle w:val="TOC2"/>
+            <w:pStyle w:val="TDC2"/>
             <w:tabs>
               <w:tab w:val="right" w:leader="dot" w:pos="8828"/>
             </w:tabs>
@@ -3435,7 +3437,7 @@
           <w:hyperlink w:anchor="_Toc307510910" w:history="1">
             <w:r>
               <w:rPr>
-                <w:rStyle w:val="Hyperlink"/>
+                <w:rStyle w:val="Hipervnculo"/>
                 <w:noProof/>
               </w:rPr>
               <w:t>Disponibilidad de Producto:</w:t>
@@ -3492,7 +3494,7 @@
         </w:p>
         <w:p>
           <w:pPr>
-            <w:pStyle w:val="TOC2"/>
+            <w:pStyle w:val="TDC2"/>
             <w:tabs>
               <w:tab w:val="right" w:leader="dot" w:pos="8828"/>
             </w:tabs>
@@ -3505,7 +3507,7 @@
           <w:hyperlink w:anchor="_Toc307510911" w:history="1">
             <w:r>
               <w:rPr>
-                <w:rStyle w:val="Hyperlink"/>
+                <w:rStyle w:val="Hipervnculo"/>
                 <w:noProof/>
               </w:rPr>
               <w:t>Disponibilidad de Materia Prima:</w:t>
@@ -3562,7 +3564,7 @@
         </w:p>
         <w:p>
           <w:pPr>
-            <w:pStyle w:val="TOC2"/>
+            <w:pStyle w:val="TDC2"/>
             <w:tabs>
               <w:tab w:val="right" w:leader="dot" w:pos="8828"/>
             </w:tabs>
@@ -3575,7 +3577,7 @@
           <w:hyperlink w:anchor="_Toc307510912" w:history="1">
             <w:r>
               <w:rPr>
-                <w:rStyle w:val="Hyperlink"/>
+                <w:rStyle w:val="Hipervnculo"/>
                 <w:noProof/>
               </w:rPr>
               <w:t>Pedidos/Ventas:</w:t>
@@ -3632,7 +3634,7 @@
         </w:p>
         <w:p>
           <w:pPr>
-            <w:pStyle w:val="TOC2"/>
+            <w:pStyle w:val="TDC2"/>
             <w:tabs>
               <w:tab w:val="right" w:leader="dot" w:pos="8828"/>
             </w:tabs>
@@ -3645,7 +3647,7 @@
           <w:hyperlink w:anchor="_Toc307510913" w:history="1">
             <w:r>
               <w:rPr>
-                <w:rStyle w:val="Hyperlink"/>
+                <w:rStyle w:val="Hipervnculo"/>
                 <w:noProof/>
               </w:rPr>
               <w:t>Rendimiento de Producto:</w:t>
@@ -3702,7 +3704,7 @@
         </w:p>
         <w:p>
           <w:pPr>
-            <w:pStyle w:val="TOC2"/>
+            <w:pStyle w:val="TDC2"/>
             <w:tabs>
               <w:tab w:val="right" w:leader="dot" w:pos="8828"/>
             </w:tabs>
@@ -3715,7 +3717,7 @@
           <w:hyperlink w:anchor="_Toc307510914" w:history="1">
             <w:r>
               <w:rPr>
-                <w:rStyle w:val="Hyperlink"/>
+                <w:rStyle w:val="Hipervnculo"/>
                 <w:noProof/>
               </w:rPr>
               <w:t>Pagos Realizados:</w:t>
@@ -3772,7 +3774,7 @@
         </w:p>
         <w:p>
           <w:pPr>
-            <w:pStyle w:val="TOC1"/>
+            <w:pStyle w:val="TDC1"/>
             <w:tabs>
               <w:tab w:val="right" w:leader="dot" w:pos="8828"/>
             </w:tabs>
@@ -3785,7 +3787,7 @@
           <w:hyperlink w:anchor="_Toc307510915" w:history="1">
             <w:r>
               <w:rPr>
-                <w:rStyle w:val="Hyperlink"/>
+                <w:rStyle w:val="Hipervnculo"/>
                 <w:noProof/>
                 <w:lang w:val="es-AR"/>
               </w:rPr>
@@ -3843,7 +3845,7 @@
         </w:p>
         <w:p>
           <w:pPr>
-            <w:pStyle w:val="TOC1"/>
+            <w:pStyle w:val="TDC1"/>
             <w:tabs>
               <w:tab w:val="right" w:leader="dot" w:pos="8828"/>
             </w:tabs>
@@ -3856,7 +3858,7 @@
           <w:hyperlink w:anchor="_Toc307510916" w:history="1">
             <w:r>
               <w:rPr>
-                <w:rStyle w:val="Hyperlink"/>
+                <w:rStyle w:val="Hipervnculo"/>
                 <w:noProof/>
               </w:rPr>
               <w:t>Proyección del Crecimiento de la Base de Datos</w:t>
@@ -3913,7 +3915,7 @@
         </w:p>
         <w:p>
           <w:pPr>
-            <w:pStyle w:val="TOC2"/>
+            <w:pStyle w:val="TDC2"/>
             <w:tabs>
               <w:tab w:val="right" w:leader="dot" w:pos="8828"/>
             </w:tabs>
@@ -3926,7 +3928,7 @@
           <w:hyperlink w:anchor="_Toc307510917" w:history="1">
             <w:r>
               <w:rPr>
-                <w:rStyle w:val="Hyperlink"/>
+                <w:rStyle w:val="Hipervnculo"/>
                 <w:noProof/>
               </w:rPr>
               <w:t>Compras: 624 Bytes</w:t>
@@ -3983,7 +3985,7 @@
         </w:p>
         <w:p>
           <w:pPr>
-            <w:pStyle w:val="TOC2"/>
+            <w:pStyle w:val="TDC2"/>
             <w:tabs>
               <w:tab w:val="right" w:leader="dot" w:pos="8828"/>
             </w:tabs>
@@ -3996,7 +3998,7 @@
           <w:hyperlink w:anchor="_Toc307510918" w:history="1">
             <w:r>
               <w:rPr>
-                <w:rStyle w:val="Hyperlink"/>
+                <w:rStyle w:val="Hipervnculo"/>
                 <w:noProof/>
               </w:rPr>
               <w:t>Disponibilidad de productos: 442 Bytes</w:t>
@@ -4053,7 +4055,7 @@
         </w:p>
         <w:p>
           <w:pPr>
-            <w:pStyle w:val="TOC2"/>
+            <w:pStyle w:val="TDC2"/>
             <w:tabs>
               <w:tab w:val="right" w:leader="dot" w:pos="8828"/>
             </w:tabs>
@@ -4066,7 +4068,7 @@
           <w:hyperlink w:anchor="_Toc307510919" w:history="1">
             <w:r>
               <w:rPr>
-                <w:rStyle w:val="Hyperlink"/>
+                <w:rStyle w:val="Hipervnculo"/>
                 <w:noProof/>
               </w:rPr>
               <w:t>Disponibilidad de materia prima: 106 Bytes</w:t>
@@ -4123,7 +4125,7 @@
         </w:p>
         <w:p>
           <w:pPr>
-            <w:pStyle w:val="TOC2"/>
+            <w:pStyle w:val="TDC2"/>
             <w:tabs>
               <w:tab w:val="right" w:leader="dot" w:pos="8828"/>
             </w:tabs>
@@ -4136,7 +4138,7 @@
           <w:hyperlink w:anchor="_Toc307510920" w:history="1">
             <w:r>
               <w:rPr>
-                <w:rStyle w:val="Hyperlink"/>
+                <w:rStyle w:val="Hipervnculo"/>
                 <w:noProof/>
               </w:rPr>
               <w:t>Pedidos/Ventas: 942 Bytes</w:t>
@@ -4193,7 +4195,7 @@
         </w:p>
         <w:p>
           <w:pPr>
-            <w:pStyle w:val="TOC2"/>
+            <w:pStyle w:val="TDC2"/>
             <w:tabs>
               <w:tab w:val="right" w:leader="dot" w:pos="8828"/>
             </w:tabs>
@@ -4206,7 +4208,7 @@
           <w:hyperlink w:anchor="_Toc307510921" w:history="1">
             <w:r>
               <w:rPr>
-                <w:rStyle w:val="Hyperlink"/>
+                <w:rStyle w:val="Hipervnculo"/>
                 <w:noProof/>
               </w:rPr>
               <w:t>Pagos realizados: 262 Bytes</w:t>
@@ -4263,7 +4265,7 @@
         </w:p>
         <w:p>
           <w:pPr>
-            <w:pStyle w:val="TOC2"/>
+            <w:pStyle w:val="TDC2"/>
             <w:tabs>
               <w:tab w:val="right" w:leader="dot" w:pos="8828"/>
             </w:tabs>
@@ -4276,7 +4278,7 @@
           <w:hyperlink w:anchor="_Toc307510922" w:history="1">
             <w:r>
               <w:rPr>
-                <w:rStyle w:val="Hyperlink"/>
+                <w:rStyle w:val="Hipervnculo"/>
                 <w:noProof/>
               </w:rPr>
               <w:t>Rendimiento de producto: 70 Bytes</w:t>
@@ -4355,18 +4357,18 @@
     </w:p>
     <w:p>
       <w:pPr>
-        <w:pStyle w:val="Heading1"/>
-      </w:pPr>
-      <w:bookmarkStart w:id="1" w:name="_Toc264020315"/>
-      <w:bookmarkStart w:id="2" w:name="_Toc264335530"/>
-      <w:bookmarkStart w:id="3" w:name="_Toc307510873"/>
+        <w:pStyle w:val="Ttulo1"/>
+      </w:pPr>
+      <w:bookmarkStart w:id="0" w:name="_Toc264020315"/>
+      <w:bookmarkStart w:id="1" w:name="_Toc264335530"/>
+      <w:bookmarkStart w:id="2" w:name="_Toc307510873"/>
       <w:r>
         <w:lastRenderedPageBreak/>
         <w:t>Introducción</w:t>
       </w:r>
+      <w:bookmarkEnd w:id="0"/>
       <w:bookmarkEnd w:id="1"/>
       <w:bookmarkEnd w:id="2"/>
-      <w:bookmarkEnd w:id="3"/>
     </w:p>
     <w:p>
       <w:pPr>
@@ -4503,13 +4505,13 @@
     </w:p>
     <w:p>
       <w:pPr>
-        <w:pStyle w:val="Heading1"/>
+        <w:pStyle w:val="Ttulo1"/>
         <w:rPr>
           <w:lang w:val="es-AR"/>
         </w:rPr>
       </w:pPr>
-      <w:bookmarkStart w:id="4" w:name="_Toc270351160"/>
-      <w:bookmarkStart w:id="5" w:name="_Toc307510874"/>
+      <w:bookmarkStart w:id="3" w:name="_Toc270351160"/>
+      <w:bookmarkStart w:id="4" w:name="_Toc307510874"/>
       <w:r>
         <w:rPr>
           <w:lang w:val="es-AR"/>
@@ -4517,24 +4519,24 @@
         <w:lastRenderedPageBreak/>
         <w:t>Ambiente de Implementación</w:t>
       </w:r>
+      <w:bookmarkEnd w:id="3"/>
       <w:bookmarkEnd w:id="4"/>
+    </w:p>
+    <w:p>
+      <w:pPr>
+        <w:pStyle w:val="Ttulo2"/>
+        <w:rPr>
+          <w:lang w:val="es-AR"/>
+        </w:rPr>
+      </w:pPr>
+      <w:bookmarkStart w:id="5" w:name="_Toc307510875"/>
+      <w:r>
+        <w:rPr>
+          <w:lang w:val="es-AR"/>
+        </w:rPr>
+        <w:t>Especificaciones de Hardware:</w:t>
+      </w:r>
       <w:bookmarkEnd w:id="5"/>
-    </w:p>
-    <w:p>
-      <w:pPr>
-        <w:pStyle w:val="Heading2"/>
-        <w:rPr>
-          <w:lang w:val="es-AR"/>
-        </w:rPr>
-      </w:pPr>
-      <w:bookmarkStart w:id="6" w:name="_Toc307510875"/>
-      <w:r>
-        <w:rPr>
-          <w:lang w:val="es-AR"/>
-        </w:rPr>
-        <w:t>Especificaciones de Hardware:</w:t>
-      </w:r>
-      <w:bookmarkEnd w:id="6"/>
     </w:p>
     <w:p>
       <w:pPr>
@@ -4985,13 +4987,13 @@
     </w:p>
     <w:p>
       <w:pPr>
-        <w:pStyle w:val="Heading3"/>
-      </w:pPr>
-      <w:bookmarkStart w:id="7" w:name="_Toc307510876"/>
+        <w:pStyle w:val="Ttulo3"/>
+      </w:pPr>
+      <w:bookmarkStart w:id="6" w:name="_Toc307510876"/>
       <w:r>
         <w:t>Elementos de Impresión:</w:t>
       </w:r>
-      <w:bookmarkEnd w:id="7"/>
+      <w:bookmarkEnd w:id="6"/>
     </w:p>
     <w:p>
       <w:r>
@@ -5021,121 +5023,121 @@
     </w:p>
     <w:p>
       <w:pPr>
-        <w:pStyle w:val="Heading2"/>
-      </w:pPr>
-      <w:bookmarkStart w:id="8" w:name="_Toc254225272"/>
-      <w:bookmarkStart w:id="9" w:name="_Toc307510877"/>
+        <w:pStyle w:val="Ttulo2"/>
+      </w:pPr>
+      <w:bookmarkStart w:id="7" w:name="_Toc254225272"/>
+      <w:bookmarkStart w:id="8" w:name="_Toc307510877"/>
       <w:r>
         <w:lastRenderedPageBreak/>
         <w:t>Especificaciones de Software:</w:t>
       </w:r>
+      <w:bookmarkEnd w:id="7"/>
       <w:bookmarkEnd w:id="8"/>
+    </w:p>
+    <w:p>
+      <w:pPr>
+        <w:jc w:val="both"/>
+      </w:pPr>
+      <w:r>
+        <w:t>El sistema en desarrollo contendrá interfaces de software que se relacionarán con la base de datos, enviando peticiones y mostrando los correspondientes resultados de las consultas que se soliciten a la base de datos.</w:t>
+      </w:r>
+    </w:p>
+    <w:p>
+      <w:pPr>
+        <w:jc w:val="both"/>
+      </w:pPr>
+      <w:r>
+        <w:t>Dichas interfaces de usuario serán ejecutadas baj</w:t>
+      </w:r>
+      <w:r>
+        <w:t>o el sistema operativo Windows XP SP3</w:t>
+      </w:r>
+      <w:r>
+        <w:t xml:space="preserve">, además las ventanas poseerán tanto elementos de selección, cajas de texto, botones, </w:t>
+      </w:r>
+      <w:proofErr w:type="spellStart"/>
+      <w:r>
+        <w:t>check</w:t>
+      </w:r>
+      <w:proofErr w:type="spellEnd"/>
+      <w:r>
+        <w:t xml:space="preserve"> box, l</w:t>
+      </w:r>
+      <w:r>
+        <w:t>istas de, botón de salida, botón</w:t>
+      </w:r>
+      <w:r>
+        <w:t xml:space="preserve"> de cancelar y grillas de datos. Estas interfaces serán amigables y tendrán un fácil uso para todos los usuarios. Las interfaces seguirán una secuencia correcta con respecto a la transacción que se efectúe.</w:t>
+      </w:r>
+    </w:p>
+    <w:p>
+      <w:pPr>
+        <w:jc w:val="both"/>
+      </w:pPr>
+      <w:r>
+        <w:t xml:space="preserve">Se utilizarán drivers que ya provee Windows </w:t>
+      </w:r>
+      <w:proofErr w:type="spellStart"/>
+      <w:r>
+        <w:t>Xp</w:t>
+      </w:r>
+      <w:proofErr w:type="spellEnd"/>
+      <w:r>
+        <w:t xml:space="preserve"> SP3</w:t>
+      </w:r>
+      <w:r>
+        <w:t xml:space="preserve"> para el uso del mouse, teclado PS/2 e impresora USB.</w:t>
+      </w:r>
+    </w:p>
+    <w:p>
+      <w:pPr>
+        <w:jc w:val="both"/>
+      </w:pPr>
+      <w:r>
+        <w:t>La configuración del lenguaje del teclado será latinoamericana.</w:t>
+      </w:r>
+    </w:p>
+    <w:p>
+      <w:pPr>
+        <w:jc w:val="both"/>
+      </w:pPr>
+      <w:r>
+        <w:t>Para realizar las impresiones solo será necesario ejecutar una subrutina de Windows que llamará a los servicios de impresión que posee el sistema operativo  a fin de reducir problemas con la incompatibilidad de hardware y evitar el diseño de un driver e interfaz innecesaria para realizar impresiones.</w:t>
+      </w:r>
+    </w:p>
+    <w:p>
+      <w:pPr>
+        <w:jc w:val="both"/>
+      </w:pPr>
+      <w:r>
+        <w:t xml:space="preserve">En caso de realizar intercambio o petición de información, en el cual es necesario el uso de la red del sistema operativo y dispositivos de hardware de red, estos se encargarán de realizar en el empaquetamiento, </w:t>
+      </w:r>
+      <w:proofErr w:type="spellStart"/>
+      <w:r>
+        <w:t>encriptamiento</w:t>
+      </w:r>
+      <w:proofErr w:type="spellEnd"/>
+      <w:r>
+        <w:t xml:space="preserve"> y envío de datos.</w:t>
+      </w:r>
+    </w:p>
+    <w:p>
+      <w:pPr>
+        <w:pStyle w:val="Ttulo3"/>
+        <w:rPr>
+          <w:rFonts w:eastAsia="Calibri"/>
+        </w:rPr>
+      </w:pPr>
+      <w:bookmarkStart w:id="9" w:name="_Toc254225273"/>
+      <w:bookmarkStart w:id="10" w:name="_Toc307510878"/>
+      <w:r>
+        <w:rPr>
+          <w:rFonts w:eastAsia="Calibri"/>
+        </w:rPr>
+        <w:t>Lenguaje de Programación Utilizado:</w:t>
+      </w:r>
       <w:bookmarkEnd w:id="9"/>
-    </w:p>
-    <w:p>
-      <w:pPr>
-        <w:jc w:val="both"/>
-      </w:pPr>
-      <w:r>
-        <w:t>El sistema en desarrollo contendrá interfaces de software que se relacionarán con la base de datos, enviando peticiones y mostrando los correspondientes resultados de las consultas que se soliciten a la base de datos.</w:t>
-      </w:r>
-    </w:p>
-    <w:p>
-      <w:pPr>
-        <w:jc w:val="both"/>
-      </w:pPr>
-      <w:r>
-        <w:t>Dichas interfaces de usuario serán ejecutadas baj</w:t>
-      </w:r>
-      <w:r>
-        <w:t>o el sistema operativo Windows XP SP3</w:t>
-      </w:r>
-      <w:r>
-        <w:t xml:space="preserve">, además las ventanas poseerán tanto elementos de selección, cajas de texto, botones, </w:t>
-      </w:r>
-      <w:proofErr w:type="spellStart"/>
-      <w:r>
-        <w:t>check</w:t>
-      </w:r>
-      <w:proofErr w:type="spellEnd"/>
-      <w:r>
-        <w:t xml:space="preserve"> box, l</w:t>
-      </w:r>
-      <w:r>
-        <w:t>istas de, botón de salida, botón</w:t>
-      </w:r>
-      <w:r>
-        <w:t xml:space="preserve"> de cancelar y grillas de datos. Estas interfaces serán amigables y tendrán un fácil uso para todos los usuarios. Las interfaces seguirán una secuencia correcta con respecto a la transacción que se efectúe.</w:t>
-      </w:r>
-    </w:p>
-    <w:p>
-      <w:pPr>
-        <w:jc w:val="both"/>
-      </w:pPr>
-      <w:r>
-        <w:t xml:space="preserve">Se utilizarán drivers que ya provee Windows </w:t>
-      </w:r>
-      <w:proofErr w:type="spellStart"/>
-      <w:r>
-        <w:t>Xp</w:t>
-      </w:r>
-      <w:proofErr w:type="spellEnd"/>
-      <w:r>
-        <w:t xml:space="preserve"> SP3</w:t>
-      </w:r>
-      <w:r>
-        <w:t xml:space="preserve"> para el uso del mouse, teclado PS/2 e impresora USB.</w:t>
-      </w:r>
-    </w:p>
-    <w:p>
-      <w:pPr>
-        <w:jc w:val="both"/>
-      </w:pPr>
-      <w:r>
-        <w:t>La configuración del lenguaje del teclado será latinoamericana.</w:t>
-      </w:r>
-    </w:p>
-    <w:p>
-      <w:pPr>
-        <w:jc w:val="both"/>
-      </w:pPr>
-      <w:r>
-        <w:t>Para realizar las impresiones solo será necesario ejecutar una subrutina de Windows que llamará a los servicios de impresión que posee el sistema operativo  a fin de reducir problemas con la incompatibilidad de hardware y evitar el diseño de un driver e interfaz innecesaria para realizar impresiones.</w:t>
-      </w:r>
-    </w:p>
-    <w:p>
-      <w:pPr>
-        <w:jc w:val="both"/>
-      </w:pPr>
-      <w:r>
-        <w:t xml:space="preserve">En caso de realizar intercambio o petición de información, en el cual es necesario el uso de la red del sistema operativo y dispositivos de hardware de red, estos se encargarán de realizar en el empaquetamiento, </w:t>
-      </w:r>
-      <w:proofErr w:type="spellStart"/>
-      <w:r>
-        <w:t>encriptamiento</w:t>
-      </w:r>
-      <w:proofErr w:type="spellEnd"/>
-      <w:r>
-        <w:t xml:space="preserve"> y envío de datos.</w:t>
-      </w:r>
-    </w:p>
-    <w:p>
-      <w:pPr>
-        <w:pStyle w:val="Heading3"/>
-        <w:rPr>
-          <w:rFonts w:eastAsia="Calibri"/>
-        </w:rPr>
-      </w:pPr>
-      <w:bookmarkStart w:id="10" w:name="_Toc254225273"/>
-      <w:bookmarkStart w:id="11" w:name="_Toc307510878"/>
-      <w:r>
-        <w:rPr>
-          <w:rFonts w:eastAsia="Calibri"/>
-        </w:rPr>
-        <w:t>Lenguaje de Programación Utilizado:</w:t>
-      </w:r>
       <w:bookmarkEnd w:id="10"/>
-      <w:bookmarkEnd w:id="11"/>
     </w:p>
     <w:p>
       <w:pPr>
@@ -5378,7 +5380,7 @@
     </w:p>
     <w:p>
       <w:pPr>
-        <w:pStyle w:val="ListParagraph"/>
+        <w:pStyle w:val="Prrafodelista"/>
         <w:numPr>
           <w:ilvl w:val="0"/>
           <w:numId w:val="12"/>
@@ -5428,7 +5430,7 @@
     </w:p>
     <w:p>
       <w:pPr>
-        <w:pStyle w:val="ListParagraph"/>
+        <w:pStyle w:val="Prrafodelista"/>
         <w:numPr>
           <w:ilvl w:val="0"/>
           <w:numId w:val="12"/>
@@ -5470,7 +5472,7 @@
     </w:p>
     <w:p>
       <w:pPr>
-        <w:pStyle w:val="ListParagraph"/>
+        <w:pStyle w:val="Prrafodelista"/>
         <w:numPr>
           <w:ilvl w:val="0"/>
           <w:numId w:val="12"/>
@@ -5506,7 +5508,7 @@
     </w:p>
     <w:p>
       <w:pPr>
-        <w:pStyle w:val="ListParagraph"/>
+        <w:pStyle w:val="Prrafodelista"/>
         <w:numPr>
           <w:ilvl w:val="0"/>
           <w:numId w:val="12"/>
@@ -5530,7 +5532,7 @@
     </w:p>
     <w:p>
       <w:pPr>
-        <w:pStyle w:val="ListParagraph"/>
+        <w:pStyle w:val="Prrafodelista"/>
         <w:numPr>
           <w:ilvl w:val="0"/>
           <w:numId w:val="12"/>
@@ -5566,7 +5568,7 @@
     </w:p>
     <w:p>
       <w:pPr>
-        <w:pStyle w:val="ListParagraph"/>
+        <w:pStyle w:val="Prrafodelista"/>
         <w:numPr>
           <w:ilvl w:val="0"/>
           <w:numId w:val="12"/>
@@ -5635,15 +5637,15 @@
     </w:p>
     <w:p>
       <w:pPr>
-        <w:pStyle w:val="Heading3"/>
-      </w:pPr>
-      <w:bookmarkStart w:id="12" w:name="_Toc254225274"/>
-      <w:bookmarkStart w:id="13" w:name="_Toc307510879"/>
+        <w:pStyle w:val="Ttulo3"/>
+      </w:pPr>
+      <w:bookmarkStart w:id="11" w:name="_Toc254225274"/>
+      <w:bookmarkStart w:id="12" w:name="_Toc307510879"/>
       <w:r>
         <w:t>DBMS empleado:</w:t>
       </w:r>
+      <w:bookmarkEnd w:id="11"/>
       <w:bookmarkEnd w:id="12"/>
-      <w:bookmarkEnd w:id="13"/>
     </w:p>
     <w:p>
       <w:pPr>
@@ -5654,7 +5656,7 @@
       </w:r>
       <w:r>
         <w:rPr>
-          <w:rStyle w:val="Strong"/>
+          <w:rStyle w:val="Textoennegrita"/>
           <w:rFonts w:asciiTheme="minorHAnsi" w:hAnsiTheme="minorHAnsi" w:cstheme="minorHAnsi"/>
           <w:b w:val="0"/>
           <w:sz w:val="20"/>
@@ -5665,7 +5667,7 @@
       <w:proofErr w:type="spellStart"/>
       <w:r>
         <w:rPr>
-          <w:rStyle w:val="Strong"/>
+          <w:rStyle w:val="Textoennegrita"/>
           <w:rFonts w:asciiTheme="minorHAnsi" w:hAnsiTheme="minorHAnsi" w:cstheme="minorHAnsi"/>
           <w:b w:val="0"/>
           <w:sz w:val="20"/>
@@ -5676,7 +5678,7 @@
       <w:proofErr w:type="spellEnd"/>
       <w:r>
         <w:rPr>
-          <w:rStyle w:val="Strong"/>
+          <w:rStyle w:val="Textoennegrita"/>
           <w:rFonts w:asciiTheme="minorHAnsi" w:hAnsiTheme="minorHAnsi" w:cstheme="minorHAnsi"/>
           <w:b w:val="0"/>
           <w:sz w:val="20"/>
@@ -5687,7 +5689,7 @@
       <w:proofErr w:type="spellStart"/>
       <w:r>
         <w:rPr>
-          <w:rStyle w:val="Strong"/>
+          <w:rStyle w:val="Textoennegrita"/>
           <w:rFonts w:asciiTheme="minorHAnsi" w:hAnsiTheme="minorHAnsi" w:cstheme="minorHAnsi"/>
           <w:b w:val="0"/>
           <w:sz w:val="20"/>
@@ -5698,7 +5700,7 @@
       <w:proofErr w:type="spellEnd"/>
       <w:r>
         <w:rPr>
-          <w:rStyle w:val="Strong"/>
+          <w:rStyle w:val="Textoennegrita"/>
           <w:rFonts w:asciiTheme="minorHAnsi" w:hAnsiTheme="minorHAnsi" w:cstheme="minorHAnsi"/>
           <w:b w:val="0"/>
           <w:sz w:val="20"/>
@@ -5708,7 +5710,7 @@
       </w:r>
       <w:r>
         <w:rPr>
-          <w:rStyle w:val="Strong"/>
+          <w:rStyle w:val="Textoennegrita"/>
           <w:rFonts w:asciiTheme="minorHAnsi" w:hAnsiTheme="minorHAnsi" w:cstheme="minorHAnsi"/>
           <w:b w:val="0"/>
           <w:sz w:val="20"/>
@@ -5722,7 +5724,7 @@
       <w:proofErr w:type="spellStart"/>
       <w:r>
         <w:rPr>
-          <w:rStyle w:val="Strong"/>
+          <w:rStyle w:val="Textoennegrita"/>
           <w:rFonts w:asciiTheme="minorHAnsi" w:hAnsiTheme="minorHAnsi" w:cstheme="minorHAnsi"/>
           <w:b w:val="0"/>
           <w:sz w:val="20"/>
@@ -5842,12 +5844,38 @@
     </w:p>
     <w:p>
       <w:pPr>
-        <w:pStyle w:val="Heading3"/>
-      </w:pPr>
-      <w:bookmarkStart w:id="14" w:name="_Toc307510880"/>
+        <w:pStyle w:val="Ttulo3"/>
+      </w:pPr>
+      <w:bookmarkStart w:id="13" w:name="_Toc307510880"/>
       <w:r>
         <w:t>Capacidad del volumen almacenado en la base de datos:</w:t>
       </w:r>
+      <w:bookmarkEnd w:id="13"/>
+    </w:p>
+    <w:p>
+      <w:pPr>
+        <w:jc w:val="both"/>
+      </w:pPr>
+      <w:r>
+        <w:t xml:space="preserve">La capacidad del volumen almacenado en la base de datos  será de 200 GB como máximo al haberse llenado esta cantidad de espacio de disco se realizarán los </w:t>
+      </w:r>
+      <w:proofErr w:type="spellStart"/>
+      <w:r>
+        <w:t>backups</w:t>
+      </w:r>
+      <w:proofErr w:type="spellEnd"/>
+      <w:r>
+        <w:t xml:space="preserve"> respectivos. </w:t>
+      </w:r>
+    </w:p>
+    <w:p>
+      <w:pPr>
+        <w:pStyle w:val="Ttulo3"/>
+      </w:pPr>
+      <w:bookmarkStart w:id="14" w:name="_Toc307510881"/>
+      <w:r>
+        <w:t>Reglas de integridad:</w:t>
+      </w:r>
       <w:bookmarkEnd w:id="14"/>
     </w:p>
     <w:p>
@@ -5855,54 +5883,28 @@
         <w:jc w:val="both"/>
       </w:pPr>
       <w:r>
-        <w:t xml:space="preserve">La capacidad del volumen almacenado en la base de datos  será de 200 GB como máximo al haberse llenado esta cantidad de espacio de disco se realizarán los </w:t>
-      </w:r>
-      <w:proofErr w:type="spellStart"/>
-      <w:r>
-        <w:t>backups</w:t>
-      </w:r>
-      <w:proofErr w:type="spellEnd"/>
-      <w:r>
-        <w:t xml:space="preserve"> respectivos. </w:t>
-      </w:r>
-    </w:p>
-    <w:p>
-      <w:pPr>
-        <w:pStyle w:val="Heading3"/>
-      </w:pPr>
-      <w:bookmarkStart w:id="15" w:name="_Toc307510881"/>
-      <w:r>
-        <w:t>Reglas de integridad:</w:t>
-      </w:r>
-      <w:bookmarkEnd w:id="15"/>
-    </w:p>
-    <w:p>
-      <w:pPr>
-        <w:jc w:val="both"/>
-      </w:pPr>
-      <w:r>
         <w:t>Para mantener la integridad de los datos se empleará el uso de transacciones. Todas las transacciones que no se ejecuten correctamente en  el sistema o que finalicen incorrectamente no realizarán modificaciones en la base de datos.</w:t>
       </w:r>
     </w:p>
     <w:p>
       <w:pPr>
-        <w:pStyle w:val="Heading3"/>
-        <w:rPr>
-          <w:rStyle w:val="Heading4Char"/>
+        <w:pStyle w:val="Ttulo3"/>
+        <w:rPr>
+          <w:rStyle w:val="Ttulo4Car"/>
           <w:i w:val="0"/>
           <w:iCs w:val="0"/>
         </w:rPr>
       </w:pPr>
-      <w:bookmarkStart w:id="16" w:name="_Toc307510882"/>
-      <w:r>
-        <w:rPr>
-          <w:rStyle w:val="Heading4Char"/>
+      <w:bookmarkStart w:id="15" w:name="_Toc307510882"/>
+      <w:r>
+        <w:rPr>
+          <w:rStyle w:val="Ttulo4Car"/>
           <w:i w:val="0"/>
           <w:iCs w:val="0"/>
         </w:rPr>
         <w:t>Reglas de seguridad en acceso a la base de datos del sistema:</w:t>
       </w:r>
-      <w:bookmarkEnd w:id="16"/>
+      <w:bookmarkEnd w:id="15"/>
     </w:p>
     <w:p>
       <w:pPr>
@@ -6042,9 +6044,9 @@
     </w:p>
     <w:p>
       <w:pPr>
-        <w:pStyle w:val="Heading3"/>
-      </w:pPr>
-      <w:bookmarkStart w:id="17" w:name="_Toc307510883"/>
+        <w:pStyle w:val="Ttulo3"/>
+      </w:pPr>
+      <w:bookmarkStart w:id="16" w:name="_Toc307510883"/>
       <w:r>
         <w:t xml:space="preserve">Capacidad de acceso a los registros de </w:t>
       </w:r>
@@ -6059,6 +6061,32 @@
       <w:r>
         <w:t>:</w:t>
       </w:r>
+      <w:bookmarkEnd w:id="16"/>
+    </w:p>
+    <w:p>
+      <w:pPr>
+        <w:jc w:val="both"/>
+      </w:pPr>
+      <w:r>
+        <w:t xml:space="preserve">Estas funciones de acceso serán administradas por el DBA otorgando permisos de inserción, actualización y eliminación en la base de datos, en función del usuario que esté conectado. </w:t>
+      </w:r>
+    </w:p>
+    <w:p>
+      <w:pPr>
+        <w:jc w:val="both"/>
+      </w:pPr>
+      <w:r>
+        <w:t xml:space="preserve">Para la retención de la información con respecto a las transacciones se tomará este como parámetro el de no eliminar ninguna transacción durante un período de diez años como mínimo, ya que estos serán los documentos más importantes del negocio. </w:t>
+      </w:r>
+    </w:p>
+    <w:p>
+      <w:pPr>
+        <w:jc w:val="both"/>
+      </w:pPr>
+      <w:bookmarkStart w:id="17" w:name="_Toc254225275"/>
+      <w:r>
+        <w:t>Sistema Operativo Utilizado:</w:t>
+      </w:r>
       <w:bookmarkEnd w:id="17"/>
     </w:p>
     <w:p>
@@ -6066,7 +6094,13 @@
         <w:jc w:val="both"/>
       </w:pPr>
       <w:r>
-        <w:t xml:space="preserve">Estas funciones de acceso serán administradas por el DBA otorgando permisos de inserción, actualización y eliminación en la base de datos, en función del usuario que esté conectado. </w:t>
+        <w:t>El sistema operativo utilizado en ambos terminale</w:t>
+      </w:r>
+      <w:r>
+        <w:t>s es Windows XP Professional SP3</w:t>
+      </w:r>
+      <w:r>
+        <w:t>.</w:t>
       </w:r>
     </w:p>
     <w:p>
@@ -6074,52 +6108,20 @@
         <w:jc w:val="both"/>
       </w:pPr>
       <w:r>
-        <w:t xml:space="preserve">Para la retención de la información con respecto a las transacciones se tomará este como parámetro el de no eliminar ninguna transacción durante un período de diez años como mínimo, ya que estos serán los documentos más importantes del negocio. </w:t>
-      </w:r>
-    </w:p>
-    <w:p>
-      <w:pPr>
-        <w:jc w:val="both"/>
-      </w:pPr>
-      <w:bookmarkStart w:id="18" w:name="_Toc254225275"/>
-      <w:r>
-        <w:t>Sistema Operativo Utilizado:</w:t>
+        <w:t>Se emplea este sistema operativo por su fácil manejo y administración tanto por parte de los usuarios comunes del sistema como por el administrador del sistema.</w:t>
+      </w:r>
+    </w:p>
+    <w:p>
+      <w:pPr>
+        <w:pStyle w:val="Ttulo3"/>
+      </w:pPr>
+      <w:bookmarkStart w:id="18" w:name="_Toc307510884"/>
+      <w:r>
+        <w:t>Inteligencia de negocio:</w:t>
       </w:r>
       <w:bookmarkEnd w:id="18"/>
     </w:p>
     <w:p>
-      <w:pPr>
-        <w:jc w:val="both"/>
-      </w:pPr>
-      <w:r>
-        <w:t>El sistema operativo utilizado en ambos terminale</w:t>
-      </w:r>
-      <w:r>
-        <w:t>s es Windows XP Professional SP3</w:t>
-      </w:r>
-      <w:r>
-        <w:t>.</w:t>
-      </w:r>
-    </w:p>
-    <w:p>
-      <w:pPr>
-        <w:jc w:val="both"/>
-      </w:pPr>
-      <w:r>
-        <w:t>Se emplea este sistema operativo por su fácil manejo y administración tanto por parte de los usuarios comunes del sistema como por el administrador del sistema.</w:t>
-      </w:r>
-    </w:p>
-    <w:p>
-      <w:pPr>
-        <w:pStyle w:val="Heading3"/>
-      </w:pPr>
-      <w:bookmarkStart w:id="19" w:name="_Toc307510884"/>
-      <w:r>
-        <w:t>Inteligencia de negocio:</w:t>
-      </w:r>
-      <w:bookmarkEnd w:id="19"/>
-    </w:p>
-    <w:p>
       <w:r>
         <w:t xml:space="preserve">La herramienta de explotación que se utilizara será </w:t>
       </w:r>
@@ -6134,7 +6136,7 @@
     </w:p>
     <w:p>
       <w:pPr>
-        <w:pStyle w:val="ListParagraph"/>
+        <w:pStyle w:val="Prrafodelista"/>
         <w:numPr>
           <w:ilvl w:val="0"/>
           <w:numId w:val="12"/>
@@ -6162,7 +6164,7 @@
     </w:p>
     <w:p>
       <w:pPr>
-        <w:pStyle w:val="ListParagraph"/>
+        <w:pStyle w:val="Prrafodelista"/>
         <w:numPr>
           <w:ilvl w:val="0"/>
           <w:numId w:val="12"/>
@@ -6194,7 +6196,7 @@
     </w:p>
     <w:p>
       <w:pPr>
-        <w:pStyle w:val="ListParagraph"/>
+        <w:pStyle w:val="Prrafodelista"/>
         <w:numPr>
           <w:ilvl w:val="0"/>
           <w:numId w:val="12"/>
@@ -6222,13 +6224,13 @@
     </w:p>
     <w:p>
       <w:pPr>
-        <w:pStyle w:val="Heading3"/>
-      </w:pPr>
-      <w:bookmarkStart w:id="20" w:name="_Toc307510885"/>
+        <w:pStyle w:val="Ttulo3"/>
+      </w:pPr>
+      <w:bookmarkStart w:id="19" w:name="_Toc307510885"/>
       <w:r>
         <w:t>Otros Utilitarios de Oficina</w:t>
       </w:r>
-      <w:bookmarkEnd w:id="20"/>
+      <w:bookmarkEnd w:id="19"/>
     </w:p>
     <w:p>
       <w:pPr>
@@ -6240,7 +6242,7 @@
     </w:p>
     <w:p>
       <w:pPr>
-        <w:pStyle w:val="ListParagraph"/>
+        <w:pStyle w:val="Prrafodelista"/>
         <w:numPr>
           <w:ilvl w:val="0"/>
           <w:numId w:val="12"/>
@@ -6253,7 +6255,7 @@
     </w:p>
     <w:p>
       <w:pPr>
-        <w:pStyle w:val="ListParagraph"/>
+        <w:pStyle w:val="Prrafodelista"/>
         <w:numPr>
           <w:ilvl w:val="0"/>
           <w:numId w:val="12"/>
@@ -6266,7 +6268,7 @@
     </w:p>
     <w:p>
       <w:pPr>
-        <w:pStyle w:val="ListParagraph"/>
+        <w:pStyle w:val="Prrafodelista"/>
         <w:numPr>
           <w:ilvl w:val="0"/>
           <w:numId w:val="12"/>
@@ -6282,13 +6284,13 @@
     </w:p>
     <w:p>
       <w:pPr>
-        <w:pStyle w:val="Heading3"/>
-      </w:pPr>
-      <w:bookmarkStart w:id="21" w:name="_Toc307510886"/>
+        <w:pStyle w:val="Ttulo3"/>
+      </w:pPr>
+      <w:bookmarkStart w:id="20" w:name="_Toc307510886"/>
       <w:r>
         <w:t>Diagrama de Red</w:t>
       </w:r>
-      <w:bookmarkEnd w:id="21"/>
+      <w:bookmarkEnd w:id="20"/>
     </w:p>
     <w:p>
       <w:r>
@@ -6356,13 +6358,13 @@
     </w:p>
     <w:p>
       <w:pPr>
-        <w:pStyle w:val="Heading1"/>
+        <w:pStyle w:val="Ttulo1"/>
         <w:rPr>
           <w:lang w:val="es-AR"/>
         </w:rPr>
       </w:pPr>
-      <w:bookmarkStart w:id="22" w:name="_Toc270351161"/>
-      <w:bookmarkStart w:id="23" w:name="_Toc307510887"/>
+      <w:bookmarkStart w:id="21" w:name="_Toc270351161"/>
+      <w:bookmarkStart w:id="22" w:name="_Toc307510887"/>
       <w:r>
         <w:rPr>
           <w:lang w:val="es-AR"/>
@@ -6370,8 +6372,8 @@
         <w:lastRenderedPageBreak/>
         <w:t>Diagrama de Despliegue</w:t>
       </w:r>
+      <w:bookmarkEnd w:id="21"/>
       <w:bookmarkEnd w:id="22"/>
-      <w:bookmarkEnd w:id="23"/>
     </w:p>
     <w:p>
       <w:pPr>
@@ -6449,12 +6451,12 @@
     </w:p>
     <w:p>
       <w:pPr>
-        <w:pStyle w:val="Heading1"/>
+        <w:pStyle w:val="Ttulo1"/>
         <w:rPr>
           <w:lang w:val="es-AR"/>
         </w:rPr>
       </w:pPr>
-      <w:bookmarkStart w:id="24" w:name="_Toc270351162"/>
+      <w:bookmarkStart w:id="23" w:name="_Toc270351162"/>
     </w:p>
     <w:p>
       <w:pPr>
@@ -6477,12 +6479,12 @@
     </w:p>
     <w:p>
       <w:pPr>
-        <w:pStyle w:val="Heading1"/>
+        <w:pStyle w:val="Ttulo1"/>
         <w:rPr>
           <w:lang w:val="es-AR"/>
         </w:rPr>
       </w:pPr>
-      <w:bookmarkStart w:id="25" w:name="_Toc307510888"/>
+      <w:bookmarkStart w:id="24" w:name="_Toc307510888"/>
       <w:proofErr w:type="spellStart"/>
       <w:r>
         <w:rPr>
@@ -6498,7 +6500,7 @@
         </w:rPr>
         <w:t xml:space="preserve"> Empresa</w:t>
       </w:r>
-      <w:bookmarkEnd w:id="25"/>
+      <w:bookmarkEnd w:id="24"/>
     </w:p>
     <w:p>
       <w:pPr>
@@ -6649,12 +6651,12 @@
     </w:p>
     <w:p>
       <w:pPr>
-        <w:pStyle w:val="Heading1"/>
+        <w:pStyle w:val="Ttulo1"/>
         <w:rPr>
           <w:lang w:val="es-AR"/>
         </w:rPr>
       </w:pPr>
-      <w:bookmarkStart w:id="26" w:name="_Toc307510889"/>
+      <w:bookmarkStart w:id="25" w:name="_Toc307510889"/>
       <w:proofErr w:type="spellStart"/>
       <w:r>
         <w:rPr>
@@ -6663,7 +6665,7 @@
         <w:lastRenderedPageBreak/>
         <w:t>Layout</w:t>
       </w:r>
-      <w:bookmarkEnd w:id="24"/>
+      <w:bookmarkEnd w:id="23"/>
       <w:proofErr w:type="spellEnd"/>
       <w:r>
         <w:rPr>
@@ -6671,7 +6673,7 @@
         </w:rPr>
         <w:t xml:space="preserve"> Oficina</w:t>
       </w:r>
-      <w:bookmarkEnd w:id="26"/>
+      <w:bookmarkEnd w:id="25"/>
     </w:p>
     <w:p>
       <w:pPr>
@@ -6701,7 +6703,7 @@
     </w:p>
     <w:p>
       <w:pPr>
-        <w:pStyle w:val="Heading1"/>
+        <w:pStyle w:val="Ttulo1"/>
         <w:rPr>
           <w:lang w:val="es-AR"/>
         </w:rPr>
@@ -6800,12 +6802,12 @@
     </w:p>
     <w:p>
       <w:pPr>
-        <w:pStyle w:val="Heading1"/>
+        <w:pStyle w:val="Ttulo1"/>
         <w:rPr>
           <w:lang w:val="es-AR"/>
         </w:rPr>
       </w:pPr>
-      <w:bookmarkStart w:id="27" w:name="_Toc307510890"/>
+      <w:bookmarkStart w:id="26" w:name="_Toc307510890"/>
       <w:r>
         <w:rPr>
           <w:lang w:val="es-AR"/>
@@ -6825,38 +6827,38 @@
         </w:rPr>
         <w:t xml:space="preserve"> de Estados</w:t>
       </w:r>
+      <w:bookmarkEnd w:id="26"/>
+    </w:p>
+    <w:p>
+      <w:pPr>
+        <w:jc w:val="both"/>
+        <w:rPr>
+          <w:lang w:val="es-AR"/>
+        </w:rPr>
+      </w:pPr>
+      <w:r>
+        <w:rPr>
+          <w:lang w:val="es-AR"/>
+        </w:rPr>
+        <w:t xml:space="preserve">En los siguientes diagramas se presentan los estados que puede asumir cada una de las clases que conforman el Sistema, a través de ellos se podrá observar la transición de un estado a otro. </w:t>
+      </w:r>
+    </w:p>
+    <w:p>
+      <w:pPr>
+        <w:pStyle w:val="Ttulo2"/>
+        <w:rPr>
+          <w:lang w:val="es-AR"/>
+        </w:rPr>
+      </w:pPr>
+      <w:bookmarkStart w:id="27" w:name="_Toc307510891"/>
+      <w:proofErr w:type="spellStart"/>
+      <w:r>
+        <w:rPr>
+          <w:lang w:val="es-AR"/>
+        </w:rPr>
+        <w:t>OrdenCompra</w:t>
+      </w:r>
       <w:bookmarkEnd w:id="27"/>
-    </w:p>
-    <w:p>
-      <w:pPr>
-        <w:jc w:val="both"/>
-        <w:rPr>
-          <w:lang w:val="es-AR"/>
-        </w:rPr>
-      </w:pPr>
-      <w:r>
-        <w:rPr>
-          <w:lang w:val="es-AR"/>
-        </w:rPr>
-        <w:t xml:space="preserve">En los siguientes diagramas se presentan los estados que puede asumir cada una de las clases que conforman el Sistema, a través de ellos se podrá observar la transición de un estado a otro. </w:t>
-      </w:r>
-    </w:p>
-    <w:p>
-      <w:pPr>
-        <w:pStyle w:val="Heading2"/>
-        <w:rPr>
-          <w:lang w:val="es-AR"/>
-        </w:rPr>
-      </w:pPr>
-      <w:bookmarkStart w:id="28" w:name="_Toc307510891"/>
-      <w:proofErr w:type="spellStart"/>
-      <w:r>
-        <w:rPr>
-          <w:lang w:val="es-AR"/>
-        </w:rPr>
-        <w:t>OrdenCompra</w:t>
-      </w:r>
-      <w:bookmarkEnd w:id="28"/>
       <w:proofErr w:type="spellEnd"/>
     </w:p>
     <w:p>
@@ -6933,7 +6935,7 @@
           <w:lang w:val="es-AR"/>
         </w:rPr>
       </w:pPr>
-      <w:bookmarkStart w:id="29" w:name="_Toc307510892"/>
+      <w:bookmarkStart w:id="28" w:name="_Toc307510892"/>
     </w:p>
     <w:p>
       <w:pPr>
@@ -6975,7 +6977,7 @@
     </w:p>
     <w:tbl>
       <w:tblPr>
-        <w:tblStyle w:val="LightList-Accent1"/>
+        <w:tblStyle w:val="Listaclara-nfasis1"/>
         <w:tblW w:w="0" w:type="auto"/>
         <w:tblLook w:val="04A0" w:firstRow="1" w:lastRow="0" w:firstColumn="1" w:lastColumn="0" w:noHBand="0" w:noVBand="1"/>
       </w:tblPr>
@@ -7515,7 +7517,7 @@
     </w:p>
     <w:p>
       <w:pPr>
-        <w:pStyle w:val="Heading2"/>
+        <w:pStyle w:val="Ttulo2"/>
         <w:rPr>
           <w:lang w:val="es-AR"/>
         </w:rPr>
@@ -7545,11 +7547,19 @@
         </w:rPr>
         <w:t>Reaprovisionamiento</w:t>
       </w:r>
-      <w:bookmarkEnd w:id="29"/>
-    </w:p>
-    <w:p>
-      <w:pPr>
-        <w:pStyle w:val="Heading2"/>
+      <w:bookmarkEnd w:id="28"/>
+    </w:p>
+    <w:p>
+      <w:pPr>
+        <w:pStyle w:val="Ttulo2"/>
+        <w:rPr>
+          <w:lang w:val="es-AR"/>
+        </w:rPr>
+      </w:pPr>
+    </w:p>
+    <w:p>
+      <w:pPr>
+        <w:pStyle w:val="Ttulo2"/>
         <w:rPr>
           <w:lang w:val="es-AR"/>
         </w:rPr>
@@ -7561,9 +7571,9 @@
         </w:rPr>
         <w:drawing>
           <wp:inline distT="0" distB="0" distL="0" distR="0">
-            <wp:extent cx="2709334" cy="6144625"/>
+            <wp:extent cx="2732405" cy="3933825"/>
             <wp:effectExtent l="0" t="0" r="0" b="0"/>
-            <wp:docPr id="5" name="Picture 5"/>
+            <wp:docPr id="16" name="Imagen 16"/>
             <wp:cNvGraphicFramePr>
               <a:graphicFrameLocks xmlns:a="http://schemas.openxmlformats.org/drawingml/2006/main" noChangeAspect="1"/>
             </wp:cNvGraphicFramePr>
@@ -7571,7 +7581,7 @@
               <a:graphicData uri="http://schemas.openxmlformats.org/drawingml/2006/picture">
                 <pic:pic xmlns:pic="http://schemas.openxmlformats.org/drawingml/2006/picture">
                   <pic:nvPicPr>
-                    <pic:cNvPr id="0" name="Picture 2"/>
+                    <pic:cNvPr id="0" name="Picture 3"/>
                     <pic:cNvPicPr>
                       <a:picLocks noChangeAspect="1" noChangeArrowheads="1"/>
                     </pic:cNvPicPr>
@@ -7592,7 +7602,7 @@
                   <pic:spPr bwMode="auto">
                     <a:xfrm>
                       <a:off x="0" y="0"/>
-                      <a:ext cx="2709746" cy="6145559"/>
+                      <a:ext cx="2732405" cy="3933825"/>
                     </a:xfrm>
                     <a:prstGeom prst="rect">
                       <a:avLst/>
@@ -7608,14 +7618,8 @@
           </wp:inline>
         </w:drawing>
       </w:r>
-    </w:p>
-    <w:p>
-      <w:pPr>
-        <w:pStyle w:val="Heading2"/>
-        <w:rPr>
-          <w:lang w:val="es-AR"/>
-        </w:rPr>
-      </w:pPr>
+      <w:bookmarkStart w:id="29" w:name="_GoBack"/>
+      <w:bookmarkEnd w:id="29"/>
     </w:p>
     <w:p>
       <w:pPr>
@@ -7665,7 +7669,7 @@
     </w:p>
     <w:tbl>
       <w:tblPr>
-        <w:tblStyle w:val="LightList-Accent1"/>
+        <w:tblStyle w:val="Listaclara-nfasis1"/>
         <w:tblW w:w="0" w:type="auto"/>
         <w:tblLook w:val="04A0" w:firstRow="1" w:lastRow="0" w:firstColumn="1" w:lastColumn="0" w:noHBand="0" w:noVBand="1"/>
       </w:tblPr>
@@ -7857,7 +7861,7 @@
     </w:p>
     <w:p>
       <w:pPr>
-        <w:pStyle w:val="Heading2"/>
+        <w:pStyle w:val="Ttulo2"/>
         <w:rPr>
           <w:lang w:val="es-AR"/>
         </w:rPr>
@@ -7873,7 +7877,7 @@
     </w:p>
     <w:p>
       <w:pPr>
-        <w:pStyle w:val="Heading2"/>
+        <w:pStyle w:val="Ttulo2"/>
         <w:rPr>
           <w:lang w:val="es-AR"/>
         </w:rPr>
@@ -7981,7 +7985,7 @@
     </w:p>
     <w:tbl>
       <w:tblPr>
-        <w:tblStyle w:val="LightList-Accent1"/>
+        <w:tblStyle w:val="Listaclara-nfasis1"/>
         <w:tblW w:w="0" w:type="auto"/>
         <w:tblLook w:val="04A0" w:firstRow="1" w:lastRow="0" w:firstColumn="1" w:lastColumn="0" w:noHBand="0" w:noVBand="1"/>
       </w:tblPr>
@@ -8498,7 +8502,7 @@
     </w:p>
     <w:p>
       <w:pPr>
-        <w:pStyle w:val="Heading2"/>
+        <w:pStyle w:val="Ttulo2"/>
         <w:rPr>
           <w:lang w:val="es-AR"/>
         </w:rPr>
@@ -8648,7 +8652,7 @@
     </w:p>
     <w:tbl>
       <w:tblPr>
-        <w:tblStyle w:val="LightList-Accent1"/>
+        <w:tblStyle w:val="Listaclara-nfasis1"/>
         <w:tblW w:w="0" w:type="auto"/>
         <w:tblLook w:val="04A0" w:firstRow="1" w:lastRow="0" w:firstColumn="1" w:lastColumn="0" w:noHBand="0" w:noVBand="1"/>
       </w:tblPr>
@@ -9031,7 +9035,7 @@
     </w:p>
     <w:p>
       <w:pPr>
-        <w:pStyle w:val="Heading2"/>
+        <w:pStyle w:val="Ttulo2"/>
         <w:rPr>
           <w:lang w:val="es-AR"/>
         </w:rPr>
@@ -9159,7 +9163,7 @@
     </w:p>
     <w:tbl>
       <w:tblPr>
-        <w:tblStyle w:val="LightList-Accent1"/>
+        <w:tblStyle w:val="Listaclara-nfasis1"/>
         <w:tblW w:w="0" w:type="auto"/>
         <w:tblLook w:val="04A0" w:firstRow="1" w:lastRow="0" w:firstColumn="1" w:lastColumn="0" w:noHBand="0" w:noVBand="1"/>
       </w:tblPr>
@@ -9360,7 +9364,7 @@
     </w:tbl>
     <w:p>
       <w:pPr>
-        <w:pStyle w:val="Heading2"/>
+        <w:pStyle w:val="Ttulo2"/>
         <w:rPr>
           <w:lang w:val="es-AR"/>
         </w:rPr>
@@ -9488,7 +9492,7 @@
     </w:p>
     <w:tbl>
       <w:tblPr>
-        <w:tblStyle w:val="LightList-Accent1"/>
+        <w:tblStyle w:val="Listaclara-nfasis1"/>
         <w:tblW w:w="0" w:type="auto"/>
         <w:tblLook w:val="04A0" w:firstRow="1" w:lastRow="0" w:firstColumn="1" w:lastColumn="0" w:noHBand="0" w:noVBand="1"/>
       </w:tblPr>
@@ -9651,7 +9655,7 @@
     </w:p>
     <w:p>
       <w:pPr>
-        <w:pStyle w:val="Heading2"/>
+        <w:pStyle w:val="Ttulo2"/>
         <w:rPr>
           <w:lang w:val="es-AR"/>
         </w:rPr>
@@ -9780,7 +9784,7 @@
     </w:p>
     <w:tbl>
       <w:tblPr>
-        <w:tblStyle w:val="LightList-Accent1"/>
+        <w:tblStyle w:val="Listaclara-nfasis1"/>
         <w:tblW w:w="0" w:type="auto"/>
         <w:tblLook w:val="04A0" w:firstRow="1" w:lastRow="0" w:firstColumn="1" w:lastColumn="0" w:noHBand="0" w:noVBand="1"/>
       </w:tblPr>
@@ -9919,7 +9923,7 @@
     </w:tbl>
     <w:p>
       <w:pPr>
-        <w:pStyle w:val="Heading2"/>
+        <w:pStyle w:val="Ttulo2"/>
         <w:rPr>
           <w:lang w:val="es-AR"/>
         </w:rPr>
@@ -9947,7 +9951,7 @@
     </w:p>
     <w:p>
       <w:pPr>
-        <w:pStyle w:val="Heading2"/>
+        <w:pStyle w:val="Ttulo2"/>
         <w:rPr>
           <w:lang w:val="es-AR"/>
         </w:rPr>
@@ -10086,7 +10090,7 @@
     </w:p>
     <w:tbl>
       <w:tblPr>
-        <w:tblStyle w:val="LightList-Accent1"/>
+        <w:tblStyle w:val="Listaclara-nfasis1"/>
         <w:tblW w:w="0" w:type="auto"/>
         <w:tblLook w:val="04A0" w:firstRow="1" w:lastRow="0" w:firstColumn="1" w:lastColumn="0" w:noHBand="0" w:noVBand="1"/>
       </w:tblPr>
@@ -10387,7 +10391,7 @@
     </w:p>
     <w:p>
       <w:pPr>
-        <w:pStyle w:val="Heading1"/>
+        <w:pStyle w:val="Ttulo1"/>
         <w:rPr>
           <w:lang w:val="es-AR"/>
         </w:rPr>
@@ -10417,7 +10421,7 @@
     </w:p>
     <w:p>
       <w:pPr>
-        <w:pStyle w:val="Heading2"/>
+        <w:pStyle w:val="Ttulo2"/>
         <w:jc w:val="both"/>
         <w:rPr>
           <w:lang w:val="es-AR"/>
@@ -10454,7 +10458,7 @@
     </w:p>
     <w:p>
       <w:pPr>
-        <w:pStyle w:val="Heading3"/>
+        <w:pStyle w:val="Ttulo3"/>
         <w:jc w:val="both"/>
         <w:rPr>
           <w:lang w:val="es-AR"/>
@@ -10475,7 +10479,7 @@
     </w:p>
     <w:p>
       <w:pPr>
-        <w:pStyle w:val="Heading4"/>
+        <w:pStyle w:val="Ttulo4"/>
         <w:jc w:val="both"/>
       </w:pPr>
       <w:r>
@@ -10484,7 +10488,7 @@
     </w:p>
     <w:p>
       <w:pPr>
-        <w:pStyle w:val="ListParagraph"/>
+        <w:pStyle w:val="Prrafodelista"/>
         <w:numPr>
           <w:ilvl w:val="0"/>
           <w:numId w:val="13"/>
@@ -10497,7 +10501,7 @@
     </w:p>
     <w:p>
       <w:pPr>
-        <w:pStyle w:val="ListParagraph"/>
+        <w:pStyle w:val="Prrafodelista"/>
         <w:numPr>
           <w:ilvl w:val="0"/>
           <w:numId w:val="13"/>
@@ -10510,7 +10514,7 @@
     </w:p>
     <w:p>
       <w:pPr>
-        <w:pStyle w:val="ListParagraph"/>
+        <w:pStyle w:val="Prrafodelista"/>
         <w:numPr>
           <w:ilvl w:val="0"/>
           <w:numId w:val="13"/>
@@ -10523,7 +10527,7 @@
     </w:p>
     <w:p>
       <w:pPr>
-        <w:pStyle w:val="ListParagraph"/>
+        <w:pStyle w:val="Prrafodelista"/>
         <w:numPr>
           <w:ilvl w:val="0"/>
           <w:numId w:val="13"/>
@@ -10536,7 +10540,7 @@
     </w:p>
     <w:p>
       <w:pPr>
-        <w:pStyle w:val="ListParagraph"/>
+        <w:pStyle w:val="Prrafodelista"/>
         <w:numPr>
           <w:ilvl w:val="0"/>
           <w:numId w:val="13"/>
@@ -10549,7 +10553,7 @@
     </w:p>
     <w:p>
       <w:pPr>
-        <w:pStyle w:val="Heading4"/>
+        <w:pStyle w:val="Ttulo4"/>
         <w:jc w:val="both"/>
       </w:pPr>
       <w:r>
@@ -10558,7 +10562,7 @@
     </w:p>
     <w:p>
       <w:pPr>
-        <w:pStyle w:val="ListParagraph"/>
+        <w:pStyle w:val="Prrafodelista"/>
         <w:numPr>
           <w:ilvl w:val="0"/>
           <w:numId w:val="13"/>
@@ -10571,7 +10575,7 @@
     </w:p>
     <w:p>
       <w:pPr>
-        <w:pStyle w:val="ListParagraph"/>
+        <w:pStyle w:val="Prrafodelista"/>
         <w:numPr>
           <w:ilvl w:val="0"/>
           <w:numId w:val="13"/>
@@ -10584,7 +10588,7 @@
     </w:p>
     <w:p>
       <w:pPr>
-        <w:pStyle w:val="ListParagraph"/>
+        <w:pStyle w:val="Prrafodelista"/>
         <w:numPr>
           <w:ilvl w:val="0"/>
           <w:numId w:val="13"/>
@@ -10597,7 +10601,7 @@
     </w:p>
     <w:p>
       <w:pPr>
-        <w:pStyle w:val="ListParagraph"/>
+        <w:pStyle w:val="Prrafodelista"/>
         <w:numPr>
           <w:ilvl w:val="0"/>
           <w:numId w:val="13"/>
@@ -10610,7 +10614,7 @@
     </w:p>
     <w:p>
       <w:pPr>
-        <w:pStyle w:val="Heading3"/>
+        <w:pStyle w:val="Ttulo3"/>
         <w:jc w:val="both"/>
       </w:pPr>
       <w:bookmarkStart w:id="44" w:name="_Toc274663386"/>
@@ -10625,7 +10629,7 @@
     </w:p>
     <w:p>
       <w:pPr>
-        <w:pStyle w:val="Heading4"/>
+        <w:pStyle w:val="Ttulo4"/>
         <w:jc w:val="both"/>
       </w:pPr>
       <w:r>
@@ -10634,7 +10638,7 @@
     </w:p>
     <w:p>
       <w:pPr>
-        <w:pStyle w:val="ListParagraph"/>
+        <w:pStyle w:val="Prrafodelista"/>
         <w:numPr>
           <w:ilvl w:val="0"/>
           <w:numId w:val="13"/>
@@ -10653,7 +10657,7 @@
     </w:p>
     <w:p>
       <w:pPr>
-        <w:pStyle w:val="ListParagraph"/>
+        <w:pStyle w:val="Prrafodelista"/>
         <w:numPr>
           <w:ilvl w:val="0"/>
           <w:numId w:val="13"/>
@@ -10666,7 +10670,7 @@
     </w:p>
     <w:p>
       <w:pPr>
-        <w:pStyle w:val="ListParagraph"/>
+        <w:pStyle w:val="Prrafodelista"/>
         <w:numPr>
           <w:ilvl w:val="0"/>
           <w:numId w:val="13"/>
@@ -10679,7 +10683,7 @@
     </w:p>
     <w:p>
       <w:pPr>
-        <w:pStyle w:val="ListParagraph"/>
+        <w:pStyle w:val="Prrafodelista"/>
         <w:numPr>
           <w:ilvl w:val="0"/>
           <w:numId w:val="13"/>
@@ -10692,7 +10696,7 @@
     </w:p>
     <w:p>
       <w:pPr>
-        <w:pStyle w:val="Heading4"/>
+        <w:pStyle w:val="Ttulo4"/>
         <w:jc w:val="both"/>
       </w:pPr>
       <w:r>
@@ -10701,7 +10705,7 @@
     </w:p>
     <w:p>
       <w:pPr>
-        <w:pStyle w:val="ListParagraph"/>
+        <w:pStyle w:val="Prrafodelista"/>
         <w:numPr>
           <w:ilvl w:val="0"/>
           <w:numId w:val="13"/>
@@ -10714,7 +10718,7 @@
     </w:p>
     <w:p>
       <w:pPr>
-        <w:pStyle w:val="ListParagraph"/>
+        <w:pStyle w:val="Prrafodelista"/>
         <w:numPr>
           <w:ilvl w:val="0"/>
           <w:numId w:val="13"/>
@@ -10727,7 +10731,7 @@
     </w:p>
     <w:p>
       <w:pPr>
-        <w:pStyle w:val="ListParagraph"/>
+        <w:pStyle w:val="Prrafodelista"/>
         <w:numPr>
           <w:ilvl w:val="0"/>
           <w:numId w:val="13"/>
@@ -10740,7 +10744,7 @@
     </w:p>
     <w:p>
       <w:pPr>
-        <w:pStyle w:val="ListParagraph"/>
+        <w:pStyle w:val="Prrafodelista"/>
         <w:numPr>
           <w:ilvl w:val="0"/>
           <w:numId w:val="13"/>
@@ -10753,7 +10757,7 @@
     </w:p>
     <w:p>
       <w:pPr>
-        <w:pStyle w:val="Heading3"/>
+        <w:pStyle w:val="Ttulo3"/>
         <w:jc w:val="both"/>
       </w:pPr>
       <w:bookmarkStart w:id="47" w:name="_Toc274663387"/>
@@ -10768,7 +10772,7 @@
     </w:p>
     <w:p>
       <w:pPr>
-        <w:pStyle w:val="Heading4"/>
+        <w:pStyle w:val="Ttulo4"/>
         <w:jc w:val="both"/>
       </w:pPr>
       <w:r>
@@ -10777,7 +10781,7 @@
     </w:p>
     <w:p>
       <w:pPr>
-        <w:pStyle w:val="ListParagraph"/>
+        <w:pStyle w:val="Prrafodelista"/>
         <w:numPr>
           <w:ilvl w:val="0"/>
           <w:numId w:val="13"/>
@@ -10790,7 +10794,7 @@
     </w:p>
     <w:p>
       <w:pPr>
-        <w:pStyle w:val="Heading4"/>
+        <w:pStyle w:val="Ttulo4"/>
         <w:jc w:val="both"/>
       </w:pPr>
       <w:r>
@@ -10800,7 +10804,7 @@
     </w:p>
     <w:p>
       <w:pPr>
-        <w:pStyle w:val="ListParagraph"/>
+        <w:pStyle w:val="Prrafodelista"/>
         <w:numPr>
           <w:ilvl w:val="0"/>
           <w:numId w:val="13"/>
@@ -10813,7 +10817,7 @@
     </w:p>
     <w:p>
       <w:pPr>
-        <w:pStyle w:val="Heading3"/>
+        <w:pStyle w:val="Ttulo3"/>
         <w:jc w:val="both"/>
       </w:pPr>
       <w:bookmarkStart w:id="50" w:name="_Toc274663388"/>
@@ -10831,7 +10835,7 @@
     </w:p>
     <w:p>
       <w:pPr>
-        <w:pStyle w:val="Heading4"/>
+        <w:pStyle w:val="Ttulo4"/>
         <w:jc w:val="both"/>
       </w:pPr>
       <w:r>
@@ -10840,7 +10844,7 @@
     </w:p>
     <w:p>
       <w:pPr>
-        <w:pStyle w:val="ListParagraph"/>
+        <w:pStyle w:val="Prrafodelista"/>
         <w:numPr>
           <w:ilvl w:val="0"/>
           <w:numId w:val="13"/>
@@ -10853,7 +10857,7 @@
     </w:p>
     <w:p>
       <w:pPr>
-        <w:pStyle w:val="ListParagraph"/>
+        <w:pStyle w:val="Prrafodelista"/>
         <w:numPr>
           <w:ilvl w:val="0"/>
           <w:numId w:val="13"/>
@@ -10866,7 +10870,7 @@
     </w:p>
     <w:p>
       <w:pPr>
-        <w:pStyle w:val="ListParagraph"/>
+        <w:pStyle w:val="Prrafodelista"/>
         <w:numPr>
           <w:ilvl w:val="0"/>
           <w:numId w:val="13"/>
@@ -10879,7 +10883,7 @@
     </w:p>
     <w:p>
       <w:pPr>
-        <w:pStyle w:val="ListParagraph"/>
+        <w:pStyle w:val="Prrafodelista"/>
         <w:numPr>
           <w:ilvl w:val="0"/>
           <w:numId w:val="13"/>
@@ -10892,7 +10896,7 @@
     </w:p>
     <w:p>
       <w:pPr>
-        <w:pStyle w:val="ListParagraph"/>
+        <w:pStyle w:val="Prrafodelista"/>
         <w:numPr>
           <w:ilvl w:val="0"/>
           <w:numId w:val="13"/>
@@ -10905,7 +10909,7 @@
     </w:p>
     <w:p>
       <w:pPr>
-        <w:pStyle w:val="ListParagraph"/>
+        <w:pStyle w:val="Prrafodelista"/>
         <w:numPr>
           <w:ilvl w:val="0"/>
           <w:numId w:val="13"/>
@@ -10918,7 +10922,7 @@
     </w:p>
     <w:p>
       <w:pPr>
-        <w:pStyle w:val="ListParagraph"/>
+        <w:pStyle w:val="Prrafodelista"/>
         <w:numPr>
           <w:ilvl w:val="0"/>
           <w:numId w:val="13"/>
@@ -10931,7 +10935,7 @@
     </w:p>
     <w:p>
       <w:pPr>
-        <w:pStyle w:val="Heading4"/>
+        <w:pStyle w:val="Ttulo4"/>
         <w:jc w:val="both"/>
       </w:pPr>
       <w:r>
@@ -10940,7 +10944,7 @@
     </w:p>
     <w:p>
       <w:pPr>
-        <w:pStyle w:val="ListParagraph"/>
+        <w:pStyle w:val="Prrafodelista"/>
         <w:numPr>
           <w:ilvl w:val="0"/>
           <w:numId w:val="13"/>
@@ -10953,7 +10957,7 @@
     </w:p>
     <w:p>
       <w:pPr>
-        <w:pStyle w:val="ListParagraph"/>
+        <w:pStyle w:val="Prrafodelista"/>
         <w:numPr>
           <w:ilvl w:val="0"/>
           <w:numId w:val="13"/>
@@ -10972,7 +10976,7 @@
     </w:p>
     <w:p>
       <w:pPr>
-        <w:pStyle w:val="ListParagraph"/>
+        <w:pStyle w:val="Prrafodelista"/>
         <w:numPr>
           <w:ilvl w:val="0"/>
           <w:numId w:val="13"/>
@@ -10985,7 +10989,7 @@
     </w:p>
     <w:p>
       <w:pPr>
-        <w:pStyle w:val="ListParagraph"/>
+        <w:pStyle w:val="Prrafodelista"/>
         <w:numPr>
           <w:ilvl w:val="0"/>
           <w:numId w:val="13"/>
@@ -10998,7 +11002,7 @@
     </w:p>
     <w:p>
       <w:pPr>
-        <w:pStyle w:val="ListParagraph"/>
+        <w:pStyle w:val="Prrafodelista"/>
         <w:numPr>
           <w:ilvl w:val="0"/>
           <w:numId w:val="13"/>
@@ -11011,7 +11015,7 @@
     </w:p>
     <w:p>
       <w:pPr>
-        <w:pStyle w:val="ListParagraph"/>
+        <w:pStyle w:val="Prrafodelista"/>
         <w:numPr>
           <w:ilvl w:val="0"/>
           <w:numId w:val="13"/>
@@ -11024,7 +11028,7 @@
     </w:p>
     <w:p>
       <w:pPr>
-        <w:pStyle w:val="ListParagraph"/>
+        <w:pStyle w:val="Prrafodelista"/>
         <w:numPr>
           <w:ilvl w:val="0"/>
           <w:numId w:val="13"/>
@@ -11037,7 +11041,7 @@
     </w:p>
     <w:p>
       <w:pPr>
-        <w:pStyle w:val="Heading3"/>
+        <w:pStyle w:val="Ttulo3"/>
         <w:jc w:val="both"/>
       </w:pPr>
       <w:bookmarkStart w:id="53" w:name="_Toc275099967"/>
@@ -11050,7 +11054,7 @@
     </w:p>
     <w:p>
       <w:pPr>
-        <w:pStyle w:val="Heading4"/>
+        <w:pStyle w:val="Ttulo4"/>
         <w:jc w:val="both"/>
       </w:pPr>
       <w:r>
@@ -11059,7 +11063,7 @@
     </w:p>
     <w:p>
       <w:pPr>
-        <w:pStyle w:val="ListParagraph"/>
+        <w:pStyle w:val="Prrafodelista"/>
         <w:numPr>
           <w:ilvl w:val="0"/>
           <w:numId w:val="13"/>
@@ -11081,7 +11085,7 @@
     </w:p>
     <w:p>
       <w:pPr>
-        <w:pStyle w:val="ListParagraph"/>
+        <w:pStyle w:val="Prrafodelista"/>
         <w:numPr>
           <w:ilvl w:val="0"/>
           <w:numId w:val="13"/>
@@ -11094,7 +11098,7 @@
     </w:p>
     <w:p>
       <w:pPr>
-        <w:pStyle w:val="ListParagraph"/>
+        <w:pStyle w:val="Prrafodelista"/>
         <w:numPr>
           <w:ilvl w:val="0"/>
           <w:numId w:val="13"/>
@@ -11107,7 +11111,7 @@
     </w:p>
     <w:p>
       <w:pPr>
-        <w:pStyle w:val="ListParagraph"/>
+        <w:pStyle w:val="Prrafodelista"/>
         <w:numPr>
           <w:ilvl w:val="0"/>
           <w:numId w:val="13"/>
@@ -11120,7 +11124,7 @@
     </w:p>
     <w:p>
       <w:pPr>
-        <w:pStyle w:val="Heading4"/>
+        <w:pStyle w:val="Ttulo4"/>
         <w:jc w:val="both"/>
       </w:pPr>
       <w:r>
@@ -11129,7 +11133,7 @@
     </w:p>
     <w:p>
       <w:pPr>
-        <w:pStyle w:val="ListParagraph"/>
+        <w:pStyle w:val="Prrafodelista"/>
         <w:numPr>
           <w:ilvl w:val="0"/>
           <w:numId w:val="13"/>
@@ -11142,7 +11146,7 @@
     </w:p>
     <w:p>
       <w:pPr>
-        <w:pStyle w:val="ListParagraph"/>
+        <w:pStyle w:val="Prrafodelista"/>
         <w:numPr>
           <w:ilvl w:val="0"/>
           <w:numId w:val="13"/>
@@ -11161,7 +11165,7 @@
     </w:p>
     <w:p>
       <w:pPr>
-        <w:pStyle w:val="ListParagraph"/>
+        <w:pStyle w:val="Prrafodelista"/>
         <w:numPr>
           <w:ilvl w:val="0"/>
           <w:numId w:val="13"/>
@@ -11174,7 +11178,7 @@
     </w:p>
     <w:p>
       <w:pPr>
-        <w:pStyle w:val="Heading3"/>
+        <w:pStyle w:val="Ttulo3"/>
         <w:jc w:val="both"/>
       </w:pPr>
       <w:bookmarkStart w:id="55" w:name="_Toc307510907"/>
@@ -11188,7 +11192,7 @@
     </w:p>
     <w:p>
       <w:pPr>
-        <w:pStyle w:val="Heading4"/>
+        <w:pStyle w:val="Ttulo4"/>
         <w:jc w:val="both"/>
       </w:pPr>
       <w:r>
@@ -11197,7 +11201,7 @@
     </w:p>
     <w:p>
       <w:pPr>
-        <w:pStyle w:val="ListParagraph"/>
+        <w:pStyle w:val="Prrafodelista"/>
         <w:numPr>
           <w:ilvl w:val="0"/>
           <w:numId w:val="13"/>
@@ -11216,7 +11220,7 @@
     </w:p>
     <w:p>
       <w:pPr>
-        <w:pStyle w:val="ListParagraph"/>
+        <w:pStyle w:val="Prrafodelista"/>
         <w:numPr>
           <w:ilvl w:val="0"/>
           <w:numId w:val="13"/>
@@ -11232,7 +11236,7 @@
     </w:p>
     <w:p>
       <w:pPr>
-        <w:pStyle w:val="ListParagraph"/>
+        <w:pStyle w:val="Prrafodelista"/>
         <w:numPr>
           <w:ilvl w:val="0"/>
           <w:numId w:val="13"/>
@@ -11248,7 +11252,7 @@
     </w:p>
     <w:p>
       <w:pPr>
-        <w:pStyle w:val="Heading4"/>
+        <w:pStyle w:val="Ttulo4"/>
         <w:jc w:val="both"/>
       </w:pPr>
       <w:r>
@@ -11258,7 +11262,7 @@
     </w:p>
     <w:p>
       <w:pPr>
-        <w:pStyle w:val="ListParagraph"/>
+        <w:pStyle w:val="Prrafodelista"/>
         <w:numPr>
           <w:ilvl w:val="0"/>
           <w:numId w:val="13"/>
@@ -11271,7 +11275,7 @@
     </w:p>
     <w:p>
       <w:pPr>
-        <w:pStyle w:val="ListParagraph"/>
+        <w:pStyle w:val="Prrafodelista"/>
         <w:numPr>
           <w:ilvl w:val="0"/>
           <w:numId w:val="13"/>
@@ -11290,7 +11294,7 @@
     </w:p>
     <w:p>
       <w:pPr>
-        <w:pStyle w:val="ListParagraph"/>
+        <w:pStyle w:val="Prrafodelista"/>
         <w:numPr>
           <w:ilvl w:val="0"/>
           <w:numId w:val="13"/>
@@ -11303,7 +11307,7 @@
     </w:p>
     <w:p>
       <w:pPr>
-        <w:pStyle w:val="ListParagraph"/>
+        <w:pStyle w:val="Prrafodelista"/>
         <w:numPr>
           <w:ilvl w:val="0"/>
           <w:numId w:val="13"/>
@@ -11316,7 +11320,7 @@
     </w:p>
     <w:p>
       <w:pPr>
-        <w:pStyle w:val="Heading1"/>
+        <w:pStyle w:val="Ttulo1"/>
       </w:pPr>
       <w:bookmarkStart w:id="56" w:name="_Toc274663389"/>
       <w:bookmarkStart w:id="57" w:name="_Toc275099969"/>
@@ -11346,7 +11350,7 @@
     </w:p>
     <w:p>
       <w:pPr>
-        <w:pStyle w:val="Heading2"/>
+        <w:pStyle w:val="Ttulo2"/>
       </w:pPr>
       <w:bookmarkStart w:id="59" w:name="_Toc274663390"/>
       <w:bookmarkStart w:id="60" w:name="_Toc275099970"/>
@@ -11438,7 +11442,7 @@
     </w:p>
     <w:p>
       <w:pPr>
-        <w:pStyle w:val="Heading4"/>
+        <w:pStyle w:val="Ttulo4"/>
         <w:jc w:val="both"/>
       </w:pPr>
       <w:r>
@@ -11448,7 +11452,7 @@
     </w:p>
     <w:p>
       <w:pPr>
-        <w:pStyle w:val="ListParagraph"/>
+        <w:pStyle w:val="Prrafodelista"/>
         <w:numPr>
           <w:ilvl w:val="0"/>
           <w:numId w:val="13"/>
@@ -11469,7 +11473,7 @@
     </w:p>
     <w:p>
       <w:pPr>
-        <w:pStyle w:val="ListParagraph"/>
+        <w:pStyle w:val="Prrafodelista"/>
         <w:numPr>
           <w:ilvl w:val="0"/>
           <w:numId w:val="13"/>
@@ -11490,7 +11494,7 @@
     </w:p>
     <w:p>
       <w:pPr>
-        <w:pStyle w:val="ListParagraph"/>
+        <w:pStyle w:val="Prrafodelista"/>
         <w:numPr>
           <w:ilvl w:val="0"/>
           <w:numId w:val="13"/>
@@ -11511,7 +11515,7 @@
     </w:p>
     <w:p>
       <w:pPr>
-        <w:pStyle w:val="ListParagraph"/>
+        <w:pStyle w:val="Prrafodelista"/>
         <w:numPr>
           <w:ilvl w:val="0"/>
           <w:numId w:val="13"/>
@@ -11532,7 +11536,7 @@
     </w:p>
     <w:p>
       <w:pPr>
-        <w:pStyle w:val="ListParagraph"/>
+        <w:pStyle w:val="Prrafodelista"/>
         <w:numPr>
           <w:ilvl w:val="0"/>
           <w:numId w:val="13"/>
@@ -11553,7 +11557,7 @@
     </w:p>
     <w:p>
       <w:pPr>
-        <w:pStyle w:val="Heading2"/>
+        <w:pStyle w:val="Ttulo2"/>
       </w:pPr>
       <w:bookmarkStart w:id="62" w:name="_Toc307510910"/>
       <w:r>
@@ -11621,7 +11625,7 @@
     </w:p>
     <w:p>
       <w:pPr>
-        <w:pStyle w:val="Heading4"/>
+        <w:pStyle w:val="Ttulo4"/>
       </w:pPr>
       <w:r>
         <w:t>Aclaraciones:</w:t>
@@ -11629,7 +11633,7 @@
     </w:p>
     <w:p>
       <w:pPr>
-        <w:pStyle w:val="ListParagraph"/>
+        <w:pStyle w:val="Prrafodelista"/>
         <w:numPr>
           <w:ilvl w:val="0"/>
           <w:numId w:val="13"/>
@@ -11673,7 +11677,7 @@
     </w:p>
     <w:p>
       <w:pPr>
-        <w:pStyle w:val="ListParagraph"/>
+        <w:pStyle w:val="Prrafodelista"/>
         <w:numPr>
           <w:ilvl w:val="0"/>
           <w:numId w:val="13"/>
@@ -11698,7 +11702,7 @@
     </w:p>
     <w:p>
       <w:pPr>
-        <w:pStyle w:val="Heading2"/>
+        <w:pStyle w:val="Ttulo2"/>
       </w:pPr>
       <w:bookmarkStart w:id="63" w:name="_Toc307510911"/>
       <w:r>
@@ -11767,7 +11771,7 @@
     </w:p>
     <w:p>
       <w:pPr>
-        <w:pStyle w:val="Heading4"/>
+        <w:pStyle w:val="Ttulo4"/>
       </w:pPr>
       <w:r>
         <w:t>Aclaraciones:</w:t>
@@ -11775,7 +11779,7 @@
     </w:p>
     <w:p>
       <w:pPr>
-        <w:pStyle w:val="ListParagraph"/>
+        <w:pStyle w:val="Prrafodelista"/>
         <w:numPr>
           <w:ilvl w:val="0"/>
           <w:numId w:val="13"/>
@@ -11795,7 +11799,7 @@
     </w:p>
     <w:p>
       <w:pPr>
-        <w:pStyle w:val="ListParagraph"/>
+        <w:pStyle w:val="Prrafodelista"/>
         <w:numPr>
           <w:ilvl w:val="0"/>
           <w:numId w:val="13"/>
@@ -11815,7 +11819,7 @@
     </w:p>
     <w:p>
       <w:pPr>
-        <w:pStyle w:val="Heading2"/>
+        <w:pStyle w:val="Ttulo2"/>
       </w:pPr>
       <w:bookmarkStart w:id="64" w:name="_Toc307510912"/>
       <w:r>
@@ -11883,7 +11887,7 @@
     </w:p>
     <w:p>
       <w:pPr>
-        <w:pStyle w:val="Heading4"/>
+        <w:pStyle w:val="Ttulo4"/>
       </w:pPr>
       <w:r>
         <w:lastRenderedPageBreak/>
@@ -11892,7 +11896,7 @@
     </w:p>
     <w:p>
       <w:pPr>
-        <w:pStyle w:val="ListParagraph"/>
+        <w:pStyle w:val="Prrafodelista"/>
         <w:numPr>
           <w:ilvl w:val="0"/>
           <w:numId w:val="13"/>
@@ -11916,7 +11920,7 @@
     </w:p>
     <w:p>
       <w:pPr>
-        <w:pStyle w:val="ListParagraph"/>
+        <w:pStyle w:val="Prrafodelista"/>
         <w:numPr>
           <w:ilvl w:val="0"/>
           <w:numId w:val="13"/>
@@ -11969,7 +11973,7 @@
     </w:p>
     <w:p>
       <w:pPr>
-        <w:pStyle w:val="ListParagraph"/>
+        <w:pStyle w:val="Prrafodelista"/>
         <w:numPr>
           <w:ilvl w:val="0"/>
           <w:numId w:val="13"/>
@@ -11990,7 +11994,7 @@
     </w:p>
     <w:p>
       <w:pPr>
-        <w:pStyle w:val="ListParagraph"/>
+        <w:pStyle w:val="Prrafodelista"/>
         <w:numPr>
           <w:ilvl w:val="0"/>
           <w:numId w:val="13"/>
@@ -12011,7 +12015,7 @@
     </w:p>
     <w:p>
       <w:pPr>
-        <w:pStyle w:val="ListParagraph"/>
+        <w:pStyle w:val="Prrafodelista"/>
         <w:numPr>
           <w:ilvl w:val="0"/>
           <w:numId w:val="13"/>
@@ -12040,7 +12044,7 @@
     </w:p>
     <w:p>
       <w:pPr>
-        <w:pStyle w:val="Heading2"/>
+        <w:pStyle w:val="Ttulo2"/>
       </w:pPr>
       <w:bookmarkStart w:id="65" w:name="_Toc307510913"/>
       <w:r>
@@ -12103,7 +12107,7 @@
     </w:p>
     <w:p>
       <w:pPr>
-        <w:pStyle w:val="Heading4"/>
+        <w:pStyle w:val="Ttulo4"/>
       </w:pPr>
       <w:r>
         <w:t>Aclaraciones:</w:t>
@@ -12111,7 +12115,7 @@
     </w:p>
     <w:p>
       <w:pPr>
-        <w:pStyle w:val="ListParagraph"/>
+        <w:pStyle w:val="Prrafodelista"/>
         <w:numPr>
           <w:ilvl w:val="0"/>
           <w:numId w:val="13"/>
@@ -12172,7 +12176,7 @@
     </w:p>
     <w:p>
       <w:pPr>
-        <w:pStyle w:val="ListParagraph"/>
+        <w:pStyle w:val="Prrafodelista"/>
         <w:numPr>
           <w:ilvl w:val="0"/>
           <w:numId w:val="13"/>
@@ -12193,7 +12197,7 @@
     </w:p>
     <w:p>
       <w:pPr>
-        <w:pStyle w:val="ListParagraph"/>
+        <w:pStyle w:val="Prrafodelista"/>
         <w:numPr>
           <w:ilvl w:val="0"/>
           <w:numId w:val="13"/>
@@ -12211,7 +12215,7 @@
     </w:p>
     <w:p>
       <w:pPr>
-        <w:pStyle w:val="Heading2"/>
+        <w:pStyle w:val="Ttulo2"/>
       </w:pPr>
       <w:bookmarkStart w:id="66" w:name="_Toc307510914"/>
       <w:r>
@@ -12275,7 +12279,7 @@
     </w:p>
     <w:p>
       <w:pPr>
-        <w:pStyle w:val="Heading4"/>
+        <w:pStyle w:val="Ttulo4"/>
       </w:pPr>
       <w:r>
         <w:t>Aclaraciones:</w:t>
@@ -12283,7 +12287,7 @@
     </w:p>
     <w:p>
       <w:pPr>
-        <w:pStyle w:val="ListParagraph"/>
+        <w:pStyle w:val="Prrafodelista"/>
         <w:numPr>
           <w:ilvl w:val="0"/>
           <w:numId w:val="13"/>
@@ -12304,7 +12308,7 @@
     </w:p>
     <w:p>
       <w:pPr>
-        <w:pStyle w:val="ListParagraph"/>
+        <w:pStyle w:val="Prrafodelista"/>
         <w:numPr>
           <w:ilvl w:val="0"/>
           <w:numId w:val="13"/>
@@ -12317,7 +12321,7 @@
     </w:p>
     <w:p>
       <w:pPr>
-        <w:pStyle w:val="ListParagraph"/>
+        <w:pStyle w:val="Prrafodelista"/>
         <w:numPr>
           <w:ilvl w:val="0"/>
           <w:numId w:val="13"/>
@@ -12359,7 +12363,7 @@
     </w:p>
     <w:p>
       <w:pPr>
-        <w:pStyle w:val="ListParagraph"/>
+        <w:pStyle w:val="Prrafodelista"/>
         <w:numPr>
           <w:ilvl w:val="0"/>
           <w:numId w:val="13"/>
@@ -12380,7 +12384,7 @@
     </w:p>
     <w:p>
       <w:pPr>
-        <w:pStyle w:val="Heading1"/>
+        <w:pStyle w:val="Ttulo1"/>
         <w:rPr>
           <w:lang w:val="es-AR"/>
         </w:rPr>
@@ -12408,7 +12412,7 @@
     </w:p>
     <w:p>
       <w:pPr>
-        <w:pStyle w:val="ListParagraph"/>
+        <w:pStyle w:val="Prrafodelista"/>
         <w:numPr>
           <w:ilvl w:val="0"/>
           <w:numId w:val="13"/>
@@ -12421,7 +12425,7 @@
     </w:p>
     <w:p>
       <w:pPr>
-        <w:pStyle w:val="ListParagraph"/>
+        <w:pStyle w:val="Prrafodelista"/>
         <w:numPr>
           <w:ilvl w:val="0"/>
           <w:numId w:val="13"/>
@@ -12442,7 +12446,7 @@
     </w:p>
     <w:p>
       <w:pPr>
-        <w:pStyle w:val="ListParagraph"/>
+        <w:pStyle w:val="Prrafodelista"/>
         <w:numPr>
           <w:ilvl w:val="0"/>
           <w:numId w:val="13"/>
@@ -12456,7 +12460,7 @@
     </w:p>
     <w:p>
       <w:pPr>
-        <w:pStyle w:val="ListParagraph"/>
+        <w:pStyle w:val="Prrafodelista"/>
         <w:numPr>
           <w:ilvl w:val="0"/>
           <w:numId w:val="13"/>
@@ -12469,7 +12473,7 @@
     </w:p>
     <w:p>
       <w:pPr>
-        <w:pStyle w:val="ListParagraph"/>
+        <w:pStyle w:val="Prrafodelista"/>
         <w:numPr>
           <w:ilvl w:val="0"/>
           <w:numId w:val="13"/>
@@ -12482,7 +12486,7 @@
     </w:p>
     <w:p>
       <w:pPr>
-        <w:pStyle w:val="ListParagraph"/>
+        <w:pStyle w:val="Prrafodelista"/>
         <w:numPr>
           <w:ilvl w:val="0"/>
           <w:numId w:val="13"/>
@@ -12495,7 +12499,7 @@
     </w:p>
     <w:p>
       <w:pPr>
-        <w:pStyle w:val="ListParagraph"/>
+        <w:pStyle w:val="Prrafodelista"/>
         <w:numPr>
           <w:ilvl w:val="0"/>
           <w:numId w:val="13"/>
@@ -12508,7 +12512,7 @@
     </w:p>
     <w:p>
       <w:pPr>
-        <w:pStyle w:val="ListParagraph"/>
+        <w:pStyle w:val="Prrafodelista"/>
         <w:numPr>
           <w:ilvl w:val="0"/>
           <w:numId w:val="13"/>
@@ -12521,7 +12525,7 @@
     </w:p>
     <w:p>
       <w:pPr>
-        <w:pStyle w:val="ListParagraph"/>
+        <w:pStyle w:val="Prrafodelista"/>
         <w:numPr>
           <w:ilvl w:val="0"/>
           <w:numId w:val="13"/>
@@ -12534,7 +12538,7 @@
     </w:p>
     <w:p>
       <w:pPr>
-        <w:pStyle w:val="Heading1"/>
+        <w:pStyle w:val="Ttulo1"/>
       </w:pPr>
       <w:bookmarkStart w:id="70" w:name="_Toc274663395"/>
       <w:bookmarkStart w:id="71" w:name="_Toc275099977"/>
@@ -12588,7 +12592,7 @@
     </w:p>
     <w:tbl>
       <w:tblPr>
-        <w:tblStyle w:val="LightGrid-Accent5"/>
+        <w:tblStyle w:val="Cuadrculaclara-nfasis5"/>
         <w:tblW w:w="0" w:type="auto"/>
         <w:jc w:val="center"/>
         <w:tblLook w:val="04A0" w:firstRow="1" w:lastRow="0" w:firstColumn="1" w:lastColumn="0" w:noHBand="0" w:noVBand="1"/>
@@ -12889,7 +12893,7 @@
     </w:tbl>
     <w:p>
       <w:pPr>
-        <w:pStyle w:val="Heading2"/>
+        <w:pStyle w:val="Ttulo2"/>
       </w:pPr>
       <w:bookmarkStart w:id="73" w:name="_Toc274663396"/>
       <w:bookmarkStart w:id="74" w:name="_Toc275099978"/>
@@ -12906,7 +12910,7 @@
     </w:p>
     <w:p>
       <w:pPr>
-        <w:pStyle w:val="ListParagraph"/>
+        <w:pStyle w:val="Prrafodelista"/>
         <w:numPr>
           <w:ilvl w:val="0"/>
           <w:numId w:val="13"/>
@@ -12979,7 +12983,7 @@
     </w:p>
     <w:p>
       <w:pPr>
-        <w:pStyle w:val="ListParagraph"/>
+        <w:pStyle w:val="Prrafodelista"/>
         <w:numPr>
           <w:ilvl w:val="0"/>
           <w:numId w:val="13"/>
@@ -13048,7 +13052,7 @@
     </w:p>
     <w:p>
       <w:pPr>
-        <w:pStyle w:val="ListParagraph"/>
+        <w:pStyle w:val="Prrafodelista"/>
         <w:numPr>
           <w:ilvl w:val="0"/>
           <w:numId w:val="13"/>
@@ -13119,7 +13123,7 @@
     </w:p>
     <w:p>
       <w:pPr>
-        <w:pStyle w:val="ListParagraph"/>
+        <w:pStyle w:val="Prrafodelista"/>
         <w:numPr>
           <w:ilvl w:val="0"/>
           <w:numId w:val="13"/>
@@ -13166,7 +13170,7 @@
     </w:p>
     <w:p>
       <w:pPr>
-        <w:pStyle w:val="Heading2"/>
+        <w:pStyle w:val="Ttulo2"/>
       </w:pPr>
       <w:bookmarkStart w:id="76" w:name="_Toc274663397"/>
       <w:bookmarkStart w:id="77" w:name="_Toc275099979"/>
@@ -13183,7 +13187,7 @@
     </w:p>
     <w:p>
       <w:pPr>
-        <w:pStyle w:val="ListParagraph"/>
+        <w:pStyle w:val="Prrafodelista"/>
         <w:numPr>
           <w:ilvl w:val="0"/>
           <w:numId w:val="13"/>
@@ -13246,7 +13250,7 @@
     </w:p>
     <w:p>
       <w:pPr>
-        <w:pStyle w:val="ListParagraph"/>
+        <w:pStyle w:val="Prrafodelista"/>
         <w:numPr>
           <w:ilvl w:val="0"/>
           <w:numId w:val="13"/>
@@ -13301,7 +13305,7 @@
     </w:p>
     <w:p>
       <w:pPr>
-        <w:pStyle w:val="ListParagraph"/>
+        <w:pStyle w:val="Prrafodelista"/>
         <w:numPr>
           <w:ilvl w:val="0"/>
           <w:numId w:val="13"/>
@@ -13349,7 +13353,7 @@
     </w:p>
     <w:p>
       <w:pPr>
-        <w:pStyle w:val="ListParagraph"/>
+        <w:pStyle w:val="Prrafodelista"/>
         <w:numPr>
           <w:ilvl w:val="0"/>
           <w:numId w:val="13"/>
@@ -13396,7 +13400,7 @@
     </w:p>
     <w:p>
       <w:pPr>
-        <w:pStyle w:val="ListParagraph"/>
+        <w:pStyle w:val="Prrafodelista"/>
         <w:numPr>
           <w:ilvl w:val="0"/>
           <w:numId w:val="13"/>
@@ -13443,7 +13447,7 @@
     </w:p>
     <w:p>
       <w:pPr>
-        <w:pStyle w:val="Heading2"/>
+        <w:pStyle w:val="Ttulo2"/>
       </w:pPr>
       <w:bookmarkStart w:id="79" w:name="_Toc274663398"/>
       <w:bookmarkStart w:id="80" w:name="_Toc275099980"/>
@@ -13457,7 +13461,7 @@
     </w:p>
     <w:p>
       <w:pPr>
-        <w:pStyle w:val="ListParagraph"/>
+        <w:pStyle w:val="Prrafodelista"/>
         <w:numPr>
           <w:ilvl w:val="0"/>
           <w:numId w:val="13"/>
@@ -13538,7 +13542,7 @@
     </w:p>
     <w:p>
       <w:pPr>
-        <w:pStyle w:val="Heading2"/>
+        <w:pStyle w:val="Ttulo2"/>
       </w:pPr>
       <w:bookmarkStart w:id="82" w:name="_Toc274663399"/>
       <w:bookmarkStart w:id="83" w:name="_Toc275099981"/>
@@ -13555,7 +13559,7 @@
     </w:p>
     <w:p>
       <w:pPr>
-        <w:pStyle w:val="ListParagraph"/>
+        <w:pStyle w:val="Prrafodelista"/>
         <w:numPr>
           <w:ilvl w:val="0"/>
           <w:numId w:val="13"/>
@@ -13668,7 +13672,7 @@
     </w:p>
     <w:p>
       <w:pPr>
-        <w:pStyle w:val="ListParagraph"/>
+        <w:pStyle w:val="Prrafodelista"/>
         <w:numPr>
           <w:ilvl w:val="0"/>
           <w:numId w:val="13"/>
@@ -13727,7 +13731,7 @@
     </w:p>
     <w:p>
       <w:pPr>
-        <w:pStyle w:val="ListParagraph"/>
+        <w:pStyle w:val="Prrafodelista"/>
         <w:numPr>
           <w:ilvl w:val="0"/>
           <w:numId w:val="13"/>
@@ -13808,7 +13812,7 @@
     </w:p>
     <w:p>
       <w:pPr>
-        <w:pStyle w:val="ListParagraph"/>
+        <w:pStyle w:val="Prrafodelista"/>
         <w:numPr>
           <w:ilvl w:val="0"/>
           <w:numId w:val="13"/>
@@ -13861,7 +13865,7 @@
     </w:p>
     <w:p>
       <w:pPr>
-        <w:pStyle w:val="ListParagraph"/>
+        <w:pStyle w:val="Prrafodelista"/>
         <w:numPr>
           <w:ilvl w:val="0"/>
           <w:numId w:val="13"/>
@@ -13914,7 +13918,7 @@
     </w:p>
     <w:p>
       <w:pPr>
-        <w:pStyle w:val="ListParagraph"/>
+        <w:pStyle w:val="Prrafodelista"/>
         <w:numPr>
           <w:ilvl w:val="0"/>
           <w:numId w:val="13"/>
@@ -13983,7 +13987,7 @@
     </w:p>
     <w:p>
       <w:pPr>
-        <w:pStyle w:val="Heading2"/>
+        <w:pStyle w:val="Ttulo2"/>
       </w:pPr>
       <w:bookmarkStart w:id="85" w:name="_Toc275099982"/>
       <w:bookmarkStart w:id="86" w:name="_Toc307510921"/>
@@ -13998,7 +14002,7 @@
     </w:p>
     <w:p>
       <w:pPr>
-        <w:pStyle w:val="ListParagraph"/>
+        <w:pStyle w:val="Prrafodelista"/>
         <w:numPr>
           <w:ilvl w:val="0"/>
           <w:numId w:val="13"/>
@@ -14105,7 +14109,7 @@
     </w:p>
     <w:p>
       <w:pPr>
-        <w:pStyle w:val="ListParagraph"/>
+        <w:pStyle w:val="Prrafodelista"/>
         <w:numPr>
           <w:ilvl w:val="0"/>
           <w:numId w:val="13"/>
@@ -14150,7 +14154,7 @@
     </w:p>
     <w:p>
       <w:pPr>
-        <w:pStyle w:val="ListParagraph"/>
+        <w:pStyle w:val="Prrafodelista"/>
         <w:numPr>
           <w:ilvl w:val="0"/>
           <w:numId w:val="13"/>
@@ -14205,7 +14209,7 @@
     </w:p>
     <w:p>
       <w:pPr>
-        <w:pStyle w:val="Heading2"/>
+        <w:pStyle w:val="Ttulo2"/>
       </w:pPr>
       <w:bookmarkStart w:id="87" w:name="_Toc275099983"/>
       <w:bookmarkStart w:id="88" w:name="_Toc307510922"/>
@@ -14223,7 +14227,7 @@
     </w:p>
     <w:p>
       <w:pPr>
-        <w:pStyle w:val="ListParagraph"/>
+        <w:pStyle w:val="Prrafodelista"/>
         <w:numPr>
           <w:ilvl w:val="0"/>
           <w:numId w:val="13"/>
@@ -14437,7 +14441,7 @@
         </w:tcPr>
         <w:p>
           <w:pPr>
-            <w:pStyle w:val="Footer"/>
+            <w:pStyle w:val="Piedepgina"/>
             <w:rPr>
               <w:rFonts w:ascii="Arial" w:hAnsi="Arial" w:cs="Arial"/>
               <w:sz w:val="18"/>
@@ -14472,7 +14476,27 @@
               <w:szCs w:val="18"/>
               <w:lang w:val="es-AR"/>
             </w:rPr>
-            <w:t xml:space="preserve">, Pisciolari, Quiroga, </w:t>
+            <w:t xml:space="preserve">, </w:t>
+          </w:r>
+          <w:proofErr w:type="spellStart"/>
+          <w:r>
+            <w:rPr>
+              <w:rFonts w:ascii="Arial" w:hAnsi="Arial" w:cs="Arial"/>
+              <w:sz w:val="18"/>
+              <w:szCs w:val="18"/>
+              <w:lang w:val="es-AR"/>
+            </w:rPr>
+            <w:t>Pisciolari</w:t>
+          </w:r>
+          <w:proofErr w:type="spellEnd"/>
+          <w:r>
+            <w:rPr>
+              <w:rFonts w:ascii="Arial" w:hAnsi="Arial" w:cs="Arial"/>
+              <w:sz w:val="18"/>
+              <w:szCs w:val="18"/>
+              <w:lang w:val="es-AR"/>
+            </w:rPr>
+            <w:t xml:space="preserve">, Quiroga, </w:t>
           </w:r>
           <w:proofErr w:type="spellStart"/>
           <w:r>
@@ -14488,7 +14512,7 @@
         </w:p>
         <w:p>
           <w:pPr>
-            <w:pStyle w:val="Footer"/>
+            <w:pStyle w:val="Piedepgina"/>
             <w:rPr>
               <w:rFonts w:ascii="Arial" w:hAnsi="Arial" w:cs="Arial"/>
               <w:sz w:val="18"/>
@@ -14504,7 +14528,7 @@
         </w:tcPr>
         <w:p>
           <w:pPr>
-            <w:pStyle w:val="Footer"/>
+            <w:pStyle w:val="Piedepgina"/>
             <w:jc w:val="right"/>
             <w:rPr>
               <w:rFonts w:ascii="Arial" w:hAnsi="Arial" w:cs="Arial"/>
@@ -14522,7 +14546,7 @@
           </w:r>
           <w:r>
             <w:rPr>
-              <w:rStyle w:val="PageNumber"/>
+              <w:rStyle w:val="Nmerodepgina"/>
               <w:rFonts w:ascii="Arial" w:hAnsi="Arial" w:cs="Arial"/>
               <w:sz w:val="18"/>
               <w:szCs w:val="18"/>
@@ -14531,7 +14555,7 @@
           </w:r>
           <w:r>
             <w:rPr>
-              <w:rStyle w:val="PageNumber"/>
+              <w:rStyle w:val="Nmerodepgina"/>
               <w:rFonts w:ascii="Arial" w:hAnsi="Arial" w:cs="Arial"/>
               <w:sz w:val="18"/>
               <w:szCs w:val="18"/>
@@ -14540,7 +14564,7 @@
           </w:r>
           <w:r>
             <w:rPr>
-              <w:rStyle w:val="PageNumber"/>
+              <w:rStyle w:val="Nmerodepgina"/>
               <w:rFonts w:ascii="Arial" w:hAnsi="Arial" w:cs="Arial"/>
               <w:sz w:val="18"/>
               <w:szCs w:val="18"/>
@@ -14549,17 +14573,17 @@
           </w:r>
           <w:r>
             <w:rPr>
-              <w:rStyle w:val="PageNumber"/>
+              <w:rStyle w:val="Nmerodepgina"/>
               <w:rFonts w:ascii="Arial" w:hAnsi="Arial" w:cs="Arial"/>
               <w:noProof/>
               <w:sz w:val="18"/>
               <w:szCs w:val="18"/>
             </w:rPr>
-            <w:t>3</w:t>
+            <w:t>15</w:t>
           </w:r>
           <w:r>
             <w:rPr>
-              <w:rStyle w:val="PageNumber"/>
+              <w:rStyle w:val="Nmerodepgina"/>
               <w:rFonts w:ascii="Arial" w:hAnsi="Arial" w:cs="Arial"/>
               <w:sz w:val="18"/>
               <w:szCs w:val="18"/>
@@ -14621,7 +14645,7 @@
   </w:tbl>
   <w:p>
     <w:pPr>
-      <w:pStyle w:val="Footer"/>
+      <w:pStyle w:val="Piedepgina"/>
     </w:pPr>
   </w:p>
 </w:ftr>
@@ -14656,7 +14680,7 @@
 <w:hdr xmlns:wpc="http://schemas.microsoft.com/office/word/2010/wordprocessingCanvas" xmlns:mc="http://schemas.openxmlformats.org/markup-compatibility/2006" xmlns:o="urn:schemas-microsoft-com:office:office" xmlns:r="http://schemas.openxmlformats.org/officeDocument/2006/relationships" xmlns:m="http://schemas.openxmlformats.org/officeDocument/2006/math" xmlns:v="urn:schemas-microsoft-com:vml" xmlns:wp14="http://schemas.microsoft.com/office/word/2010/wordprocessingDrawing" xmlns:wp="http://schemas.openxmlformats.org/drawingml/2006/wordprocessingDrawing" xmlns:w10="urn:schemas-microsoft-com:office:word" xmlns:w="http://schemas.openxmlformats.org/wordprocessingml/2006/main" xmlns:w14="http://schemas.microsoft.com/office/word/2010/wordml" xmlns:wpg="http://schemas.microsoft.com/office/word/2010/wordprocessingGroup" xmlns:wpi="http://schemas.microsoft.com/office/word/2010/wordprocessingInk" xmlns:wne="http://schemas.microsoft.com/office/word/2006/wordml" xmlns:wps="http://schemas.microsoft.com/office/word/2010/wordprocessingShape" mc:Ignorable="w14 wp14">
   <w:p>
     <w:pPr>
-      <w:pStyle w:val="Header"/>
+      <w:pStyle w:val="Encabezado"/>
       <w:rPr>
         <w:sz w:val="18"/>
         <w:szCs w:val="18"/>
@@ -14665,7 +14689,7 @@
   </w:p>
   <w:tbl>
     <w:tblPr>
-      <w:tblStyle w:val="TableGrid"/>
+      <w:tblStyle w:val="Tablaconcuadrcula"/>
       <w:tblW w:w="9482" w:type="dxa"/>
       <w:tblInd w:w="-459" w:type="dxa"/>
       <w:tblBorders>
@@ -14692,7 +14716,7 @@
         </w:tcPr>
         <w:p>
           <w:pPr>
-            <w:pStyle w:val="Header"/>
+            <w:pStyle w:val="Encabezado"/>
             <w:rPr>
               <w:szCs w:val="16"/>
             </w:rPr>
@@ -14711,7 +14735,7 @@
         </w:tcPr>
         <w:p>
           <w:pPr>
-            <w:pStyle w:val="Header"/>
+            <w:pStyle w:val="Encabezado"/>
             <w:rPr>
               <w:szCs w:val="16"/>
             </w:rPr>
@@ -14724,7 +14748,7 @@
         </w:tcPr>
         <w:p>
           <w:pPr>
-            <w:pStyle w:val="Header"/>
+            <w:pStyle w:val="Encabezado"/>
             <w:rPr>
               <w:szCs w:val="16"/>
             </w:rPr>
@@ -14748,7 +14772,7 @@
         </w:tcPr>
         <w:p>
           <w:pPr>
-            <w:pStyle w:val="Header"/>
+            <w:pStyle w:val="Encabezado"/>
             <w:rPr>
               <w:szCs w:val="16"/>
             </w:rPr>
@@ -14767,7 +14791,7 @@
         </w:tcPr>
         <w:p>
           <w:pPr>
-            <w:pStyle w:val="Header"/>
+            <w:pStyle w:val="Encabezado"/>
             <w:rPr>
               <w:szCs w:val="16"/>
             </w:rPr>
@@ -14792,7 +14816,7 @@
         </w:tcPr>
         <w:p>
           <w:pPr>
-            <w:pStyle w:val="Header"/>
+            <w:pStyle w:val="Encabezado"/>
             <w:rPr>
               <w:szCs w:val="16"/>
             </w:rPr>
@@ -14844,7 +14868,7 @@
   </w:tbl>
   <w:p>
     <w:pPr>
-      <w:pStyle w:val="Header"/>
+      <w:pStyle w:val="Encabezado"/>
     </w:pPr>
   </w:p>
 </w:hdr>
@@ -16870,11 +16894,11 @@
     <w:qFormat/>
     <w:rsid w:val="008B0A44"/>
   </w:style>
-  <w:style w:type="paragraph" w:styleId="Heading1">
+  <w:style w:type="paragraph" w:styleId="Ttulo1">
     <w:name w:val="heading 1"/>
     <w:basedOn w:val="Normal"/>
     <w:next w:val="Normal"/>
-    <w:link w:val="Heading1Char"/>
+    <w:link w:val="Ttulo1Car"/>
     <w:uiPriority w:val="9"/>
     <w:qFormat/>
     <w:rsid w:val="00A97225"/>
@@ -16893,11 +16917,11 @@
       <w:szCs w:val="28"/>
     </w:rPr>
   </w:style>
-  <w:style w:type="paragraph" w:styleId="Heading2">
+  <w:style w:type="paragraph" w:styleId="Ttulo2">
     <w:name w:val="heading 2"/>
     <w:basedOn w:val="Normal"/>
     <w:next w:val="Normal"/>
-    <w:link w:val="Heading2Char"/>
+    <w:link w:val="Ttulo2Car"/>
     <w:uiPriority w:val="9"/>
     <w:unhideWhenUsed/>
     <w:qFormat/>
@@ -16917,11 +16941,11 @@
       <w:szCs w:val="26"/>
     </w:rPr>
   </w:style>
-  <w:style w:type="paragraph" w:styleId="Heading3">
+  <w:style w:type="paragraph" w:styleId="Ttulo3">
     <w:name w:val="heading 3"/>
     <w:basedOn w:val="Normal"/>
     <w:next w:val="Normal"/>
-    <w:link w:val="Heading3Char"/>
+    <w:link w:val="Ttulo3Car"/>
     <w:uiPriority w:val="9"/>
     <w:unhideWhenUsed/>
     <w:qFormat/>
@@ -16939,11 +16963,11 @@
       <w:color w:val="4F81BD" w:themeColor="accent1"/>
     </w:rPr>
   </w:style>
-  <w:style w:type="paragraph" w:styleId="Heading4">
+  <w:style w:type="paragraph" w:styleId="Ttulo4">
     <w:name w:val="heading 4"/>
     <w:basedOn w:val="Normal"/>
     <w:next w:val="Normal"/>
-    <w:link w:val="Heading4Char"/>
+    <w:link w:val="Ttulo4Car"/>
     <w:uiPriority w:val="9"/>
     <w:unhideWhenUsed/>
     <w:qFormat/>
@@ -16963,13 +16987,13 @@
       <w:color w:val="4F81BD" w:themeColor="accent1"/>
     </w:rPr>
   </w:style>
-  <w:style w:type="character" w:default="1" w:styleId="DefaultParagraphFont">
+  <w:style w:type="character" w:default="1" w:styleId="Fuentedeprrafopredeter">
     <w:name w:val="Default Paragraph Font"/>
     <w:uiPriority w:val="1"/>
     <w:semiHidden/>
     <w:unhideWhenUsed/>
   </w:style>
-  <w:style w:type="table" w:default="1" w:styleId="TableNormal">
+  <w:style w:type="table" w:default="1" w:styleId="Tablanormal">
     <w:name w:val="Normal Table"/>
     <w:uiPriority w:val="99"/>
     <w:semiHidden/>
@@ -16984,15 +17008,15 @@
       </w:tblCellMar>
     </w:tblPr>
   </w:style>
-  <w:style w:type="numbering" w:default="1" w:styleId="NoList">
+  <w:style w:type="numbering" w:default="1" w:styleId="Sinlista">
     <w:name w:val="No List"/>
     <w:uiPriority w:val="99"/>
     <w:semiHidden/>
     <w:unhideWhenUsed/>
   </w:style>
-  <w:style w:type="table" w:styleId="TableGrid">
+  <w:style w:type="table" w:styleId="Tablaconcuadrcula">
     <w:name w:val="Table Grid"/>
-    <w:basedOn w:val="TableNormal"/>
+    <w:basedOn w:val="Tablanormal"/>
     <w:uiPriority w:val="59"/>
     <w:rsid w:val="00537CD3"/>
     <w:pPr>
@@ -17019,7 +17043,7 @@
       </w:tblCellMar>
     </w:tblPr>
   </w:style>
-  <w:style w:type="paragraph" w:styleId="ListParagraph">
+  <w:style w:type="paragraph" w:styleId="Prrafodelista">
     <w:name w:val="List Paragraph"/>
     <w:basedOn w:val="Normal"/>
     <w:uiPriority w:val="34"/>
@@ -17033,9 +17057,9 @@
       <w:lang w:val="es-AR"/>
     </w:rPr>
   </w:style>
-  <w:style w:type="paragraph" w:styleId="NoSpacing">
+  <w:style w:type="paragraph" w:styleId="Sinespaciado">
     <w:name w:val="No Spacing"/>
-    <w:link w:val="NoSpacingChar"/>
+    <w:link w:val="SinespaciadoCar"/>
     <w:uiPriority w:val="1"/>
     <w:qFormat/>
     <w:rsid w:val="00A97225"/>
@@ -17046,20 +17070,20 @@
       <w:rFonts w:eastAsiaTheme="minorEastAsia"/>
     </w:rPr>
   </w:style>
-  <w:style w:type="character" w:customStyle="1" w:styleId="NoSpacingChar">
-    <w:name w:val="No Spacing Char"/>
-    <w:basedOn w:val="DefaultParagraphFont"/>
-    <w:link w:val="NoSpacing"/>
+  <w:style w:type="character" w:customStyle="1" w:styleId="SinespaciadoCar">
+    <w:name w:val="Sin espaciado Car"/>
+    <w:basedOn w:val="Fuentedeprrafopredeter"/>
+    <w:link w:val="Sinespaciado"/>
     <w:uiPriority w:val="1"/>
     <w:rsid w:val="00A97225"/>
     <w:rPr>
       <w:rFonts w:eastAsiaTheme="minorEastAsia"/>
     </w:rPr>
   </w:style>
-  <w:style w:type="paragraph" w:styleId="BalloonText">
+  <w:style w:type="paragraph" w:styleId="Textodeglobo">
     <w:name w:val="Balloon Text"/>
     <w:basedOn w:val="Normal"/>
-    <w:link w:val="BalloonTextChar"/>
+    <w:link w:val="TextodegloboCar"/>
     <w:uiPriority w:val="99"/>
     <w:semiHidden/>
     <w:unhideWhenUsed/>
@@ -17073,10 +17097,10 @@
       <w:szCs w:val="16"/>
     </w:rPr>
   </w:style>
-  <w:style w:type="character" w:customStyle="1" w:styleId="BalloonTextChar">
-    <w:name w:val="Balloon Text Char"/>
-    <w:basedOn w:val="DefaultParagraphFont"/>
-    <w:link w:val="BalloonText"/>
+  <w:style w:type="character" w:customStyle="1" w:styleId="TextodegloboCar">
+    <w:name w:val="Texto de globo Car"/>
+    <w:basedOn w:val="Fuentedeprrafopredeter"/>
+    <w:link w:val="Textodeglobo"/>
     <w:uiPriority w:val="99"/>
     <w:semiHidden/>
     <w:rsid w:val="00A97225"/>
@@ -17086,10 +17110,10 @@
       <w:szCs w:val="16"/>
     </w:rPr>
   </w:style>
-  <w:style w:type="character" w:customStyle="1" w:styleId="Heading1Char">
-    <w:name w:val="Heading 1 Char"/>
-    <w:basedOn w:val="DefaultParagraphFont"/>
-    <w:link w:val="Heading1"/>
+  <w:style w:type="character" w:customStyle="1" w:styleId="Ttulo1Car">
+    <w:name w:val="Título 1 Car"/>
+    <w:basedOn w:val="Fuentedeprrafopredeter"/>
+    <w:link w:val="Ttulo1"/>
     <w:uiPriority w:val="9"/>
     <w:rsid w:val="00A97225"/>
     <w:rPr>
@@ -17101,9 +17125,9 @@
       <w:szCs w:val="28"/>
     </w:rPr>
   </w:style>
-  <w:style w:type="paragraph" w:styleId="TOCHeading">
+  <w:style w:type="paragraph" w:styleId="TtulodeTDC">
     <w:name w:val="TOC Heading"/>
-    <w:basedOn w:val="Heading1"/>
+    <w:basedOn w:val="Ttulo1"/>
     <w:next w:val="Normal"/>
     <w:uiPriority w:val="39"/>
     <w:semiHidden/>
@@ -17114,9 +17138,9 @@
       <w:outlineLvl w:val="9"/>
     </w:pPr>
   </w:style>
-  <w:style w:type="table" w:styleId="LightList-Accent1">
+  <w:style w:type="table" w:styleId="Listaclara-nfasis1">
     <w:name w:val="Light List Accent 1"/>
-    <w:basedOn w:val="TableNormal"/>
+    <w:basedOn w:val="Tablanormal"/>
     <w:uiPriority w:val="61"/>
     <w:rsid w:val="00A97225"/>
     <w:pPr>
@@ -17212,9 +17236,9 @@
       </w:tcPr>
     </w:tblStylePr>
   </w:style>
-  <w:style w:type="table" w:styleId="LightList-Accent5">
+  <w:style w:type="table" w:styleId="Listaclara-nfasis5">
     <w:name w:val="Light List Accent 5"/>
-    <w:basedOn w:val="TableNormal"/>
+    <w:basedOn w:val="Tablanormal"/>
     <w:uiPriority w:val="61"/>
     <w:rsid w:val="002A7CF0"/>
     <w:pPr>
@@ -17308,11 +17332,11 @@
       </w:tcPr>
     </w:tblStylePr>
   </w:style>
-  <w:style w:type="paragraph" w:styleId="Subtitle">
+  <w:style w:type="paragraph" w:styleId="Subttulo">
     <w:name w:val="Subtitle"/>
     <w:basedOn w:val="Normal"/>
     <w:next w:val="Normal"/>
-    <w:link w:val="SubtitleChar"/>
+    <w:link w:val="SubttuloCar"/>
     <w:uiPriority w:val="11"/>
     <w:qFormat/>
     <w:rsid w:val="002A7CF0"/>
@@ -17334,10 +17358,10 @@
       <w:lang w:bidi="en-US"/>
     </w:rPr>
   </w:style>
-  <w:style w:type="character" w:customStyle="1" w:styleId="SubtitleChar">
-    <w:name w:val="Subtitle Char"/>
-    <w:basedOn w:val="DefaultParagraphFont"/>
-    <w:link w:val="Subtitle"/>
+  <w:style w:type="character" w:customStyle="1" w:styleId="SubttuloCar">
+    <w:name w:val="Subtítulo Car"/>
+    <w:basedOn w:val="Fuentedeprrafopredeter"/>
+    <w:link w:val="Subttulo"/>
     <w:uiPriority w:val="11"/>
     <w:rsid w:val="002A7CF0"/>
     <w:rPr>
@@ -17351,9 +17375,9 @@
       <w:lang w:bidi="en-US"/>
     </w:rPr>
   </w:style>
-  <w:style w:type="character" w:styleId="IntenseEmphasis">
+  <w:style w:type="character" w:styleId="nfasisintenso">
     <w:name w:val="Intense Emphasis"/>
-    <w:basedOn w:val="DefaultParagraphFont"/>
+    <w:basedOn w:val="Fuentedeprrafopredeter"/>
     <w:uiPriority w:val="21"/>
     <w:qFormat/>
     <w:rsid w:val="002A7CF0"/>
@@ -17366,7 +17390,7 @@
       <w:u w:val="none"/>
     </w:rPr>
   </w:style>
-  <w:style w:type="paragraph" w:styleId="TOC1">
+  <w:style w:type="paragraph" w:styleId="TDC1">
     <w:name w:val="toc 1"/>
     <w:basedOn w:val="Normal"/>
     <w:next w:val="Normal"/>
@@ -17378,9 +17402,9 @@
       <w:spacing w:after="100"/>
     </w:pPr>
   </w:style>
-  <w:style w:type="character" w:styleId="Hyperlink">
+  <w:style w:type="character" w:styleId="Hipervnculo">
     <w:name w:val="Hyperlink"/>
-    <w:basedOn w:val="DefaultParagraphFont"/>
+    <w:basedOn w:val="Fuentedeprrafopredeter"/>
     <w:uiPriority w:val="99"/>
     <w:unhideWhenUsed/>
     <w:rsid w:val="002A7CF0"/>
@@ -17389,10 +17413,10 @@
       <w:u w:val="single"/>
     </w:rPr>
   </w:style>
-  <w:style w:type="paragraph" w:styleId="Header">
+  <w:style w:type="paragraph" w:styleId="Encabezado">
     <w:name w:val="header"/>
     <w:basedOn w:val="Normal"/>
-    <w:link w:val="HeaderChar"/>
+    <w:link w:val="EncabezadoCar"/>
     <w:unhideWhenUsed/>
     <w:rsid w:val="00740C3F"/>
     <w:pPr>
@@ -17403,16 +17427,16 @@
       <w:spacing w:after="0" w:line="240" w:lineRule="auto"/>
     </w:pPr>
   </w:style>
-  <w:style w:type="character" w:customStyle="1" w:styleId="HeaderChar">
-    <w:name w:val="Header Char"/>
-    <w:basedOn w:val="DefaultParagraphFont"/>
-    <w:link w:val="Header"/>
+  <w:style w:type="character" w:customStyle="1" w:styleId="EncabezadoCar">
+    <w:name w:val="Encabezado Car"/>
+    <w:basedOn w:val="Fuentedeprrafopredeter"/>
+    <w:link w:val="Encabezado"/>
     <w:rsid w:val="00740C3F"/>
   </w:style>
-  <w:style w:type="paragraph" w:styleId="Footer">
+  <w:style w:type="paragraph" w:styleId="Piedepgina">
     <w:name w:val="footer"/>
     <w:basedOn w:val="Normal"/>
-    <w:link w:val="FooterChar"/>
+    <w:link w:val="PiedepginaCar"/>
     <w:unhideWhenUsed/>
     <w:rsid w:val="00740C3F"/>
     <w:pPr>
@@ -17423,22 +17447,22 @@
       <w:spacing w:after="0" w:line="240" w:lineRule="auto"/>
     </w:pPr>
   </w:style>
-  <w:style w:type="character" w:customStyle="1" w:styleId="FooterChar">
-    <w:name w:val="Footer Char"/>
-    <w:basedOn w:val="DefaultParagraphFont"/>
-    <w:link w:val="Footer"/>
+  <w:style w:type="character" w:customStyle="1" w:styleId="PiedepginaCar">
+    <w:name w:val="Pie de página Car"/>
+    <w:basedOn w:val="Fuentedeprrafopredeter"/>
+    <w:link w:val="Piedepgina"/>
     <w:uiPriority w:val="99"/>
     <w:rsid w:val="00740C3F"/>
   </w:style>
-  <w:style w:type="character" w:styleId="PageNumber">
+  <w:style w:type="character" w:styleId="Nmerodepgina">
     <w:name w:val="page number"/>
-    <w:basedOn w:val="DefaultParagraphFont"/>
+    <w:basedOn w:val="Fuentedeprrafopredeter"/>
     <w:rsid w:val="00740C3F"/>
   </w:style>
-  <w:style w:type="character" w:customStyle="1" w:styleId="Heading2Char">
-    <w:name w:val="Heading 2 Char"/>
-    <w:basedOn w:val="DefaultParagraphFont"/>
-    <w:link w:val="Heading2"/>
+  <w:style w:type="character" w:customStyle="1" w:styleId="Ttulo2Car">
+    <w:name w:val="Título 2 Car"/>
+    <w:basedOn w:val="Fuentedeprrafopredeter"/>
+    <w:link w:val="Ttulo2"/>
     <w:uiPriority w:val="9"/>
     <w:rsid w:val="0014215F"/>
     <w:rPr>
@@ -17450,7 +17474,7 @@
       <w:szCs w:val="26"/>
     </w:rPr>
   </w:style>
-  <w:style w:type="paragraph" w:styleId="TOC2">
+  <w:style w:type="paragraph" w:styleId="TDC2">
     <w:name w:val="toc 2"/>
     <w:basedOn w:val="Normal"/>
     <w:next w:val="Normal"/>
@@ -17463,10 +17487,10 @@
       <w:ind w:left="220"/>
     </w:pPr>
   </w:style>
-  <w:style w:type="character" w:customStyle="1" w:styleId="Heading3Char">
-    <w:name w:val="Heading 3 Char"/>
-    <w:basedOn w:val="DefaultParagraphFont"/>
-    <w:link w:val="Heading3"/>
+  <w:style w:type="character" w:customStyle="1" w:styleId="Ttulo3Car">
+    <w:name w:val="Título 3 Car"/>
+    <w:basedOn w:val="Fuentedeprrafopredeter"/>
+    <w:link w:val="Ttulo3"/>
     <w:uiPriority w:val="9"/>
     <w:rsid w:val="00A744E0"/>
     <w:rPr>
@@ -17476,10 +17500,10 @@
       <w:color w:val="4F81BD" w:themeColor="accent1"/>
     </w:rPr>
   </w:style>
-  <w:style w:type="character" w:customStyle="1" w:styleId="Heading4Char">
-    <w:name w:val="Heading 4 Char"/>
-    <w:basedOn w:val="DefaultParagraphFont"/>
-    <w:link w:val="Heading4"/>
+  <w:style w:type="character" w:customStyle="1" w:styleId="Ttulo4Car">
+    <w:name w:val="Título 4 Car"/>
+    <w:basedOn w:val="Fuentedeprrafopredeter"/>
+    <w:link w:val="Ttulo4"/>
     <w:uiPriority w:val="9"/>
     <w:rsid w:val="00A744E0"/>
     <w:rPr>
@@ -17491,9 +17515,9 @@
       <w:color w:val="4F81BD" w:themeColor="accent1"/>
     </w:rPr>
   </w:style>
-  <w:style w:type="character" w:styleId="Strong">
+  <w:style w:type="character" w:styleId="Textoennegrita">
     <w:name w:val="Strong"/>
-    <w:basedOn w:val="DefaultParagraphFont"/>
+    <w:basedOn w:val="Fuentedeprrafopredeter"/>
     <w:qFormat/>
     <w:rsid w:val="00A744E0"/>
     <w:rPr>
@@ -17505,7 +17529,7 @@
       <w:szCs w:val="11"/>
     </w:rPr>
   </w:style>
-  <w:style w:type="paragraph" w:styleId="TOC3">
+  <w:style w:type="paragraph" w:styleId="TDC3">
     <w:name w:val="toc 3"/>
     <w:basedOn w:val="Normal"/>
     <w:next w:val="Normal"/>
@@ -17537,12 +17561,12 @@
   </w:style>
   <w:style w:type="character" w:customStyle="1" w:styleId="ilad">
     <w:name w:val="il_ad"/>
-    <w:basedOn w:val="DefaultParagraphFont"/>
+    <w:basedOn w:val="Fuentedeprrafopredeter"/>
     <w:rsid w:val="001F6203"/>
   </w:style>
-  <w:style w:type="table" w:styleId="LightGrid-Accent5">
+  <w:style w:type="table" w:styleId="Cuadrculaclara-nfasis5">
     <w:name w:val="Light Grid Accent 5"/>
-    <w:basedOn w:val="TableNormal"/>
+    <w:basedOn w:val="Tablanormal"/>
     <w:uiPriority w:val="62"/>
     <w:rsid w:val="001005D0"/>
     <w:pPr>
@@ -17837,13 +17861,13 @@
     <w:name w:val="Normal"/>
     <w:qFormat/>
   </w:style>
-  <w:style w:type="character" w:default="1" w:styleId="DefaultParagraphFont">
+  <w:style w:type="character" w:default="1" w:styleId="Fuentedeprrafopredeter">
     <w:name w:val="Default Paragraph Font"/>
     <w:uiPriority w:val="1"/>
     <w:semiHidden/>
     <w:unhideWhenUsed/>
   </w:style>
-  <w:style w:type="table" w:default="1" w:styleId="TableNormal">
+  <w:style w:type="table" w:default="1" w:styleId="Tablanormal">
     <w:name w:val="Normal Table"/>
     <w:uiPriority w:val="99"/>
     <w:semiHidden/>
@@ -17858,7 +17882,7 @@
       </w:tblCellMar>
     </w:tblPr>
   </w:style>
-  <w:style w:type="numbering" w:default="1" w:styleId="NoList">
+  <w:style w:type="numbering" w:default="1" w:styleId="Sinlista">
     <w:name w:val="No List"/>
     <w:uiPriority w:val="99"/>
     <w:semiHidden/>
@@ -18176,7 +18200,7 @@
 </file>
 
 <file path=customXml/itemProps2.xml><?xml version="1.0" encoding="utf-8"?>
-<ds:datastoreItem xmlns:ds="http://schemas.openxmlformats.org/officeDocument/2006/customXml" ds:itemID="{FB1A9F75-0F59-4F94-91CB-1282550417F1}">
+<ds:datastoreItem xmlns:ds="http://schemas.openxmlformats.org/officeDocument/2006/customXml" ds:itemID="{251FA9C4-4E65-4F69-A364-45EAE1A0338E}">
   <ds:schemaRefs>
     <ds:schemaRef ds:uri="http://schemas.openxmlformats.org/officeDocument/2006/bibliography"/>
   </ds:schemaRefs>

</xml_diff>